<commit_message>
New version of the requirments
</commit_message>
<xml_diff>
--- a/Scenario&requirements.docx
+++ b/Scenario&requirements.docx
@@ -107,28 +107,7 @@
           <w:sz w:val="36"/>
           <w:szCs w:val="36"/>
         </w:rPr>
-        <w:t xml:space="preserve"> with </w:t>
-      </w:r>
-      <w:r>
-        <w:rPr>
-          <w:sz w:val="36"/>
-          <w:szCs w:val="36"/>
-        </w:rPr>
-        <w:t xml:space="preserve">a </w:t>
-      </w:r>
-      <w:r>
-        <w:rPr>
-          <w:sz w:val="36"/>
-          <w:szCs w:val="36"/>
-        </w:rPr>
-        <w:t>limited period</w:t>
-      </w:r>
-      <w:r>
-        <w:rPr>
-          <w:sz w:val="36"/>
-          <w:szCs w:val="36"/>
-        </w:rPr>
-        <w:t xml:space="preserve"> to alert the user when any decrease in the items in the inventory when the items reach the minimum </w:t>
+        <w:t xml:space="preserve"> with a limited period to alert the user when any decrease in the items in the inventory when the items reach the minimum </w:t>
       </w:r>
       <w:r>
         <w:rPr>
@@ -168,35 +147,7 @@
           <w:sz w:val="36"/>
           <w:szCs w:val="36"/>
         </w:rPr>
-        <w:t>Accessibility the users have different a</w:t>
-      </w:r>
-      <w:r>
-        <w:rPr>
-          <w:sz w:val="36"/>
-          <w:szCs w:val="36"/>
-        </w:rPr>
-        <w:t>ccessibilit</w:t>
-      </w:r>
-      <w:r>
-        <w:rPr>
-          <w:sz w:val="36"/>
-          <w:szCs w:val="36"/>
-        </w:rPr>
-        <w:t xml:space="preserve">ies (Manager, </w:t>
-      </w:r>
-      <w:r>
-        <w:rPr>
-          <w:sz w:val="36"/>
-          <w:szCs w:val="36"/>
-        </w:rPr>
-        <w:t>Quartermaster</w:t>
-      </w:r>
-      <w:r>
-        <w:rPr>
-          <w:sz w:val="36"/>
-          <w:szCs w:val="36"/>
-        </w:rPr>
-        <w:t>, Normal user, etc.…)</w:t>
+        <w:t>Accessibility the users have different accessibilities (Manager, Quartermaster, Normal user, etc.…)</w:t>
       </w:r>
     </w:p>
     <w:p>
@@ -243,21 +194,7 @@
           <w:sz w:val="36"/>
           <w:szCs w:val="36"/>
         </w:rPr>
-        <w:t xml:space="preserve"> (</w:t>
-      </w:r>
-      <w:r>
-        <w:rPr>
-          <w:sz w:val="36"/>
-          <w:szCs w:val="36"/>
-        </w:rPr>
-        <w:t>permanent</w:t>
-      </w:r>
-      <w:r>
-        <w:rPr>
-          <w:sz w:val="36"/>
-          <w:szCs w:val="36"/>
-        </w:rPr>
-        <w:t xml:space="preserve">, </w:t>
+        <w:t xml:space="preserve"> (permanent, </w:t>
       </w:r>
       <w:r>
         <w:rPr>
@@ -307,93 +244,203 @@
     </w:p>
     <w:p>
       <w:pPr>
-        <w:tabs>
-          <w:tab w:val="left" w:pos="1680"/>
-        </w:tabs>
-        <w:jc w:val="center"/>
-        <w:rPr>
-          <w:sz w:val="44"/>
-          <w:szCs w:val="44"/>
-        </w:rPr>
-      </w:pPr>
-      <w:r>
-        <w:rPr>
-          <w:sz w:val="44"/>
-          <w:szCs w:val="44"/>
+        <w:pStyle w:val="ListParagraph"/>
+        <w:rPr>
+          <w:b/>
+          <w:bCs/>
+          <w:sz w:val="36"/>
+          <w:szCs w:val="36"/>
+          <w:u w:val="single"/>
+        </w:rPr>
+      </w:pPr>
+      <w:r>
+        <w:rPr>
+          <w:b/>
+          <w:bCs/>
+          <w:sz w:val="36"/>
+          <w:szCs w:val="36"/>
           <w:highlight w:val="yellow"/>
-        </w:rPr>
-        <w:t>Let’s start with the scenarios of the users</w:t>
-      </w:r>
-    </w:p>
-    <w:p>
-      <w:pPr>
-        <w:tabs>
-          <w:tab w:val="left" w:pos="1680"/>
-        </w:tabs>
-        <w:jc w:val="center"/>
-        <w:rPr>
-          <w:sz w:val="44"/>
-          <w:szCs w:val="44"/>
-        </w:rPr>
-      </w:pPr>
-    </w:p>
-    <w:p>
-      <w:pPr>
-        <w:tabs>
-          <w:tab w:val="left" w:pos="1680"/>
-        </w:tabs>
-        <w:jc w:val="center"/>
-        <w:rPr>
-          <w:sz w:val="44"/>
-          <w:szCs w:val="44"/>
-        </w:rPr>
-      </w:pPr>
-    </w:p>
-    <w:p>
-      <w:pPr>
-        <w:tabs>
-          <w:tab w:val="left" w:pos="1680"/>
-        </w:tabs>
-        <w:jc w:val="center"/>
-        <w:rPr>
-          <w:sz w:val="44"/>
-          <w:szCs w:val="44"/>
-        </w:rPr>
-      </w:pPr>
-    </w:p>
-    <w:p>
-      <w:pPr>
-        <w:tabs>
-          <w:tab w:val="left" w:pos="1680"/>
-        </w:tabs>
-        <w:jc w:val="center"/>
-        <w:rPr>
-          <w:sz w:val="44"/>
-          <w:szCs w:val="44"/>
-        </w:rPr>
-      </w:pPr>
-    </w:p>
-    <w:p>
-      <w:pPr>
-        <w:tabs>
-          <w:tab w:val="left" w:pos="1680"/>
-        </w:tabs>
-        <w:jc w:val="center"/>
-        <w:rPr>
-          <w:sz w:val="44"/>
-          <w:szCs w:val="44"/>
-        </w:rPr>
-      </w:pPr>
-    </w:p>
-    <w:p>
-      <w:pPr>
-        <w:tabs>
-          <w:tab w:val="left" w:pos="1680"/>
-        </w:tabs>
-        <w:jc w:val="center"/>
-        <w:rPr>
-          <w:sz w:val="44"/>
-          <w:szCs w:val="44"/>
+          <w:u w:val="single"/>
+        </w:rPr>
+        <w:t>General Requirements:</w:t>
+      </w:r>
+    </w:p>
+    <w:p>
+      <w:pPr>
+        <w:pStyle w:val="ListParagraph"/>
+        <w:rPr>
+          <w:sz w:val="36"/>
+          <w:szCs w:val="36"/>
+          <w:u w:val="single"/>
+        </w:rPr>
+      </w:pPr>
+    </w:p>
+    <w:p>
+      <w:pPr>
+        <w:pStyle w:val="ListParagraph"/>
+        <w:numPr>
+          <w:ilvl w:val="0"/>
+          <w:numId w:val="2"/>
+        </w:numPr>
+        <w:rPr>
+          <w:sz w:val="36"/>
+          <w:szCs w:val="36"/>
+        </w:rPr>
+      </w:pPr>
+      <w:r>
+        <w:rPr>
+          <w:sz w:val="36"/>
+          <w:szCs w:val="36"/>
+        </w:rPr>
+        <w:t>All users can change their passwords</w:t>
+      </w:r>
+    </w:p>
+    <w:p>
+      <w:pPr>
+        <w:pStyle w:val="ListParagraph"/>
+        <w:ind w:left="2520"/>
+        <w:rPr>
+          <w:sz w:val="36"/>
+          <w:szCs w:val="36"/>
+        </w:rPr>
+      </w:pPr>
+    </w:p>
+    <w:p>
+      <w:pPr>
+        <w:pStyle w:val="ListParagraph"/>
+        <w:numPr>
+          <w:ilvl w:val="0"/>
+          <w:numId w:val="2"/>
+        </w:numPr>
+        <w:rPr>
+          <w:sz w:val="36"/>
+          <w:szCs w:val="36"/>
+        </w:rPr>
+      </w:pPr>
+      <w:r>
+        <w:rPr>
+          <w:sz w:val="36"/>
+          <w:szCs w:val="36"/>
+        </w:rPr>
+        <w:t xml:space="preserve">All users should link </w:t>
+      </w:r>
+      <w:r>
+        <w:rPr>
+          <w:sz w:val="36"/>
+          <w:szCs w:val="36"/>
+        </w:rPr>
+        <w:t>their</w:t>
+      </w:r>
+      <w:r>
+        <w:rPr>
+          <w:sz w:val="36"/>
+          <w:szCs w:val="36"/>
+        </w:rPr>
+        <w:t xml:space="preserve"> password with </w:t>
+      </w:r>
+      <w:r>
+        <w:rPr>
+          <w:sz w:val="36"/>
+          <w:szCs w:val="36"/>
+        </w:rPr>
+        <w:t>their</w:t>
+      </w:r>
+      <w:r>
+        <w:rPr>
+          <w:sz w:val="36"/>
+          <w:szCs w:val="36"/>
+        </w:rPr>
+        <w:t xml:space="preserve"> </w:t>
+      </w:r>
+      <w:r>
+        <w:rPr>
+          <w:sz w:val="36"/>
+          <w:szCs w:val="36"/>
+        </w:rPr>
+        <w:t>Gmail</w:t>
+      </w:r>
+      <w:r>
+        <w:rPr>
+          <w:sz w:val="36"/>
+          <w:szCs w:val="36"/>
+        </w:rPr>
+        <w:t xml:space="preserve"> or phone</w:t>
+      </w:r>
+    </w:p>
+    <w:p>
+      <w:pPr>
+        <w:pStyle w:val="ListParagraph"/>
+        <w:ind w:left="2520"/>
+        <w:rPr>
+          <w:sz w:val="36"/>
+          <w:szCs w:val="36"/>
+        </w:rPr>
+      </w:pPr>
+    </w:p>
+    <w:p>
+      <w:pPr>
+        <w:pStyle w:val="ListParagraph"/>
+        <w:numPr>
+          <w:ilvl w:val="0"/>
+          <w:numId w:val="2"/>
+        </w:numPr>
+        <w:rPr>
+          <w:sz w:val="36"/>
+          <w:szCs w:val="36"/>
+        </w:rPr>
+      </w:pPr>
+      <w:r>
+        <w:rPr>
+          <w:sz w:val="36"/>
+          <w:szCs w:val="36"/>
+        </w:rPr>
+        <w:t xml:space="preserve">All users should </w:t>
+      </w:r>
+      <w:r>
+        <w:rPr>
+          <w:sz w:val="36"/>
+          <w:szCs w:val="36"/>
+        </w:rPr>
+        <w:t xml:space="preserve">be </w:t>
+      </w:r>
+      <w:r>
+        <w:rPr>
+          <w:sz w:val="36"/>
+          <w:szCs w:val="36"/>
+        </w:rPr>
+        <w:t xml:space="preserve">alarmed with an alert for any </w:t>
+      </w:r>
+      <w:r>
+        <w:rPr>
+          <w:sz w:val="36"/>
+          <w:szCs w:val="36"/>
+        </w:rPr>
+        <w:t>decrease</w:t>
+      </w:r>
+      <w:r>
+        <w:rPr>
+          <w:sz w:val="36"/>
+          <w:szCs w:val="36"/>
+        </w:rPr>
+        <w:t xml:space="preserve"> in items</w:t>
+      </w:r>
+    </w:p>
+    <w:p>
+      <w:pPr>
+        <w:pStyle w:val="ListParagraph"/>
+        <w:rPr>
+          <w:sz w:val="36"/>
+          <w:szCs w:val="36"/>
+        </w:rPr>
+      </w:pPr>
+    </w:p>
+    <w:p>
+      <w:pPr>
+        <w:pStyle w:val="ListParagraph"/>
+        <w:ind w:left="1530"/>
+        <w:rPr>
+          <w:sz w:val="36"/>
+          <w:szCs w:val="36"/>
         </w:rPr>
       </w:pPr>
     </w:p>
@@ -428,16 +475,23 @@
         <w:tabs>
           <w:tab w:val="left" w:pos="1680"/>
         </w:tabs>
-        <w:rPr>
-          <w:b/>
-          <w:bCs/>
-          <w:sz w:val="36"/>
-          <w:szCs w:val="36"/>
-        </w:rPr>
-      </w:pPr>
-    </w:p>
-    <w:p>
-      <w:pPr>
+        <w:jc w:val="center"/>
+        <w:rPr>
+          <w:b/>
+          <w:bCs/>
+          <w:sz w:val="44"/>
+          <w:szCs w:val="44"/>
+          <w:u w:val="single"/>
+        </w:rPr>
+      </w:pPr>
+    </w:p>
+    <w:p>
+      <w:pPr>
+        <w:pStyle w:val="ListParagraph"/>
+        <w:numPr>
+          <w:ilvl w:val="0"/>
+          <w:numId w:val="7"/>
+        </w:numPr>
         <w:tabs>
           <w:tab w:val="left" w:pos="1680"/>
         </w:tabs>
@@ -461,14 +515,14 @@
           <w:sz w:val="36"/>
           <w:szCs w:val="36"/>
         </w:rPr>
-        <w:t xml:space="preserve"> </w:t>
-      </w:r>
-      <w:r>
-        <w:rPr>
-          <w:sz w:val="36"/>
-          <w:szCs w:val="36"/>
-        </w:rPr>
-        <w:t>The user needs to be able to log in and edit all users.</w:t>
+        <w:t xml:space="preserve"> The user needs to be able to log in and edit all users</w:t>
+      </w:r>
+      <w:r>
+        <w:rPr>
+          <w:sz w:val="36"/>
+          <w:szCs w:val="36"/>
+        </w:rPr>
+        <w:t xml:space="preserve"> data and delete or add users.</w:t>
       </w:r>
     </w:p>
     <w:p>
@@ -492,22 +546,22 @@
           <w:szCs w:val="36"/>
         </w:rPr>
         <w:drawing>
-          <wp:anchor distT="0" distB="0" distL="114300" distR="114300" simplePos="0" relativeHeight="251658240" behindDoc="1" locked="0" layoutInCell="1" allowOverlap="1" wp14:anchorId="6C91FF0C" wp14:editId="086D1FFB">
+          <wp:anchor distT="0" distB="0" distL="114300" distR="114300" simplePos="0" relativeHeight="251658240" behindDoc="1" locked="0" layoutInCell="1" allowOverlap="1" wp14:anchorId="6C91FF0C" wp14:editId="0AB57A78">
             <wp:simplePos x="0" y="0"/>
             <wp:positionH relativeFrom="column">
               <wp:posOffset>350520</wp:posOffset>
             </wp:positionH>
             <wp:positionV relativeFrom="paragraph">
-              <wp:posOffset>27940</wp:posOffset>
+              <wp:posOffset>66675</wp:posOffset>
             </wp:positionV>
-            <wp:extent cx="5219700" cy="3415665"/>
-            <wp:effectExtent l="0" t="0" r="0" b="0"/>
+            <wp:extent cx="5288280" cy="2766060"/>
+            <wp:effectExtent l="0" t="0" r="7620" b="0"/>
             <wp:wrapTight wrapText="bothSides">
               <wp:wrapPolygon edited="0">
                 <wp:start x="0" y="0"/>
-                <wp:lineTo x="0" y="21443"/>
-                <wp:lineTo x="21521" y="21443"/>
-                <wp:lineTo x="21521" y="0"/>
+                <wp:lineTo x="0" y="21421"/>
+                <wp:lineTo x="21553" y="21421"/>
+                <wp:lineTo x="21553" y="0"/>
                 <wp:lineTo x="0" y="0"/>
               </wp:wrapPolygon>
             </wp:wrapTight>
@@ -540,7 +594,7 @@
                   <pic:spPr bwMode="auto">
                     <a:xfrm>
                       <a:off x="0" y="0"/>
-                      <a:ext cx="5219700" cy="3415665"/>
+                      <a:ext cx="5288280" cy="2766060"/>
                     </a:xfrm>
                     <a:prstGeom prst="rect">
                       <a:avLst/>
@@ -651,22 +705,139 @@
           <w:bCs/>
           <w:sz w:val="36"/>
           <w:szCs w:val="36"/>
-          <w:rtl/>
-        </w:rPr>
-      </w:pPr>
-    </w:p>
-    <w:p>
-      <w:pPr>
+        </w:rPr>
+      </w:pPr>
+    </w:p>
+    <w:p>
+      <w:pPr>
+        <w:pStyle w:val="ListParagraph"/>
+        <w:numPr>
+          <w:ilvl w:val="0"/>
+          <w:numId w:val="6"/>
+        </w:numPr>
         <w:tabs>
           <w:tab w:val="left" w:pos="1680"/>
         </w:tabs>
         <w:rPr>
-          <w:b/>
-          <w:bCs/>
-          <w:sz w:val="36"/>
-          <w:szCs w:val="36"/>
-        </w:rPr>
-      </w:pPr>
+          <w:sz w:val="36"/>
+          <w:szCs w:val="36"/>
+          <w:lang w:bidi="ar-EG"/>
+        </w:rPr>
+      </w:pPr>
+      <w:r>
+        <w:rPr>
+          <w:b/>
+          <w:bCs/>
+          <w:noProof/>
+          <w:sz w:val="36"/>
+          <w:szCs w:val="36"/>
+          <w:highlight w:val="yellow"/>
+        </w:rPr>
+        <w:drawing>
+          <wp:anchor distT="0" distB="0" distL="114300" distR="114300" simplePos="0" relativeHeight="251661312" behindDoc="1" locked="0" layoutInCell="1" allowOverlap="1" wp14:anchorId="42342CAB" wp14:editId="3D38AACF">
+            <wp:simplePos x="0" y="0"/>
+            <wp:positionH relativeFrom="column">
+              <wp:posOffset>312420</wp:posOffset>
+            </wp:positionH>
+            <wp:positionV relativeFrom="paragraph">
+              <wp:posOffset>715010</wp:posOffset>
+            </wp:positionV>
+            <wp:extent cx="5326380" cy="2627630"/>
+            <wp:effectExtent l="0" t="0" r="7620" b="1270"/>
+            <wp:wrapTight wrapText="bothSides">
+              <wp:wrapPolygon edited="0">
+                <wp:start x="0" y="0"/>
+                <wp:lineTo x="0" y="21454"/>
+                <wp:lineTo x="21554" y="21454"/>
+                <wp:lineTo x="21554" y="0"/>
+                <wp:lineTo x="0" y="0"/>
+              </wp:wrapPolygon>
+            </wp:wrapTight>
+            <wp:docPr id="4" name="Picture 4"/>
+            <wp:cNvGraphicFramePr>
+              <a:graphicFrameLocks xmlns:a="http://schemas.openxmlformats.org/drawingml/2006/main" noChangeAspect="1"/>
+            </wp:cNvGraphicFramePr>
+            <a:graphic xmlns:a="http://schemas.openxmlformats.org/drawingml/2006/main">
+              <a:graphicData uri="http://schemas.openxmlformats.org/drawingml/2006/picture">
+                <pic:pic xmlns:pic="http://schemas.openxmlformats.org/drawingml/2006/picture">
+                  <pic:nvPicPr>
+                    <pic:cNvPr id="0" name="Picture 4"/>
+                    <pic:cNvPicPr>
+                      <a:picLocks noChangeAspect="1" noChangeArrowheads="1"/>
+                    </pic:cNvPicPr>
+                  </pic:nvPicPr>
+                  <pic:blipFill>
+                    <a:blip r:embed="rId9" cstate="print">
+                      <a:extLst>
+                        <a:ext uri="{28A0092B-C50C-407E-A947-70E740481C1C}">
+                          <a14:useLocalDpi xmlns:a14="http://schemas.microsoft.com/office/drawing/2010/main" val="0"/>
+                        </a:ext>
+                      </a:extLst>
+                    </a:blip>
+                    <a:srcRect/>
+                    <a:stretch>
+                      <a:fillRect/>
+                    </a:stretch>
+                  </pic:blipFill>
+                  <pic:spPr bwMode="auto">
+                    <a:xfrm>
+                      <a:off x="0" y="0"/>
+                      <a:ext cx="5326380" cy="2627630"/>
+                    </a:xfrm>
+                    <a:prstGeom prst="rect">
+                      <a:avLst/>
+                    </a:prstGeom>
+                    <a:noFill/>
+                    <a:ln>
+                      <a:noFill/>
+                    </a:ln>
+                  </pic:spPr>
+                </pic:pic>
+              </a:graphicData>
+            </a:graphic>
+            <wp14:sizeRelH relativeFrom="margin">
+              <wp14:pctWidth>0</wp14:pctWidth>
+            </wp14:sizeRelH>
+            <wp14:sizeRelV relativeFrom="margin">
+              <wp14:pctHeight>0</wp14:pctHeight>
+            </wp14:sizeRelV>
+          </wp:anchor>
+        </w:drawing>
+      </w:r>
+      <w:r>
+        <w:rPr>
+          <w:b/>
+          <w:bCs/>
+          <w:sz w:val="36"/>
+          <w:szCs w:val="36"/>
+          <w:highlight w:val="yellow"/>
+        </w:rPr>
+        <w:t>REQ2:</w:t>
+      </w:r>
+      <w:r>
+        <w:rPr>
+          <w:b/>
+          <w:bCs/>
+          <w:sz w:val="36"/>
+          <w:szCs w:val="36"/>
+        </w:rPr>
+        <w:t xml:space="preserve"> </w:t>
+      </w:r>
+      <w:r>
+        <w:rPr>
+          <w:sz w:val="36"/>
+          <w:szCs w:val="36"/>
+        </w:rPr>
+        <w:t xml:space="preserve">The user needs to </w:t>
+      </w:r>
+      <w:r>
+        <w:rPr>
+          <w:sz w:val="36"/>
+          <w:szCs w:val="36"/>
+          <w:lang w:bidi="ar-EG"/>
+        </w:rPr>
+        <w:t xml:space="preserve">be able to add items and inventories </w:t>
+      </w:r>
     </w:p>
     <w:p>
       <w:pPr>
@@ -676,72 +847,6 @@
         <w:rPr>
           <w:sz w:val="36"/>
           <w:szCs w:val="36"/>
-          <w:lang w:bidi="ar-EG"/>
-        </w:rPr>
-      </w:pPr>
-      <w:r>
-        <w:rPr>
-          <w:b/>
-          <w:bCs/>
-          <w:sz w:val="36"/>
-          <w:szCs w:val="36"/>
-          <w:highlight w:val="yellow"/>
-        </w:rPr>
-        <w:t>REQ</w:t>
-      </w:r>
-      <w:r>
-        <w:rPr>
-          <w:b/>
-          <w:bCs/>
-          <w:sz w:val="36"/>
-          <w:szCs w:val="36"/>
-          <w:highlight w:val="yellow"/>
-        </w:rPr>
-        <w:t>2</w:t>
-      </w:r>
-      <w:r>
-        <w:rPr>
-          <w:b/>
-          <w:bCs/>
-          <w:sz w:val="36"/>
-          <w:szCs w:val="36"/>
-          <w:highlight w:val="yellow"/>
-        </w:rPr>
-        <w:t>:</w:t>
-      </w:r>
-      <w:r>
-        <w:rPr>
-          <w:b/>
-          <w:bCs/>
-          <w:sz w:val="36"/>
-          <w:szCs w:val="36"/>
-        </w:rPr>
-        <w:t xml:space="preserve"> </w:t>
-      </w:r>
-      <w:r>
-        <w:rPr>
-          <w:sz w:val="36"/>
-          <w:szCs w:val="36"/>
-        </w:rPr>
-        <w:t xml:space="preserve">The user needs to </w:t>
-      </w:r>
-      <w:r>
-        <w:rPr>
-          <w:sz w:val="36"/>
-          <w:szCs w:val="36"/>
-          <w:lang w:bidi="ar-EG"/>
-        </w:rPr>
-        <w:t xml:space="preserve">be able to add items and inventories </w:t>
-      </w:r>
-    </w:p>
-    <w:p>
-      <w:pPr>
-        <w:tabs>
-          <w:tab w:val="left" w:pos="1680"/>
-        </w:tabs>
-        <w:rPr>
-          <w:sz w:val="36"/>
-          <w:szCs w:val="36"/>
         </w:rPr>
       </w:pPr>
       <w:r>
@@ -752,6 +857,7 @@
           <w:sz w:val="36"/>
           <w:szCs w:val="36"/>
         </w:rPr>
+        <w:lastRenderedPageBreak/>
         <w:drawing>
           <wp:anchor distT="0" distB="0" distL="114300" distR="114300" simplePos="0" relativeHeight="251659264" behindDoc="1" locked="0" layoutInCell="1" allowOverlap="1" wp14:anchorId="441A131F" wp14:editId="32A6199F">
             <wp:simplePos x="0" y="0"/>
@@ -786,7 +892,7 @@
                     </pic:cNvPicPr>
                   </pic:nvPicPr>
                   <pic:blipFill>
-                    <a:blip r:embed="rId9" cstate="print">
+                    <a:blip r:embed="rId10" cstate="print">
                       <a:extLst>
                         <a:ext uri="{28A0092B-C50C-407E-A947-70E740481C1C}">
                           <a14:useLocalDpi xmlns:a14="http://schemas.microsoft.com/office/drawing/2010/main" val="0"/>
@@ -836,87 +942,6 @@
           <w:szCs w:val="44"/>
         </w:rPr>
       </w:pPr>
-      <w:r>
-        <w:rPr>
-          <w:b/>
-          <w:bCs/>
-          <w:noProof/>
-          <w:sz w:val="36"/>
-          <w:szCs w:val="36"/>
-          <w:highlight w:val="yellow"/>
-        </w:rPr>
-        <w:lastRenderedPageBreak/>
-        <w:drawing>
-          <wp:anchor distT="0" distB="0" distL="114300" distR="114300" simplePos="0" relativeHeight="251661312" behindDoc="1" locked="0" layoutInCell="1" allowOverlap="1" wp14:anchorId="42342CAB" wp14:editId="67948185">
-            <wp:simplePos x="0" y="0"/>
-            <wp:positionH relativeFrom="column">
-              <wp:posOffset>213360</wp:posOffset>
-            </wp:positionH>
-            <wp:positionV relativeFrom="paragraph">
-              <wp:posOffset>68580</wp:posOffset>
-            </wp:positionV>
-            <wp:extent cx="5349240" cy="3009900"/>
-            <wp:effectExtent l="0" t="0" r="3810" b="0"/>
-            <wp:wrapTight wrapText="bothSides">
-              <wp:wrapPolygon edited="0">
-                <wp:start x="0" y="0"/>
-                <wp:lineTo x="0" y="21463"/>
-                <wp:lineTo x="21538" y="21463"/>
-                <wp:lineTo x="21538" y="0"/>
-                <wp:lineTo x="0" y="0"/>
-              </wp:wrapPolygon>
-            </wp:wrapTight>
-            <wp:docPr id="4" name="Picture 4"/>
-            <wp:cNvGraphicFramePr>
-              <a:graphicFrameLocks xmlns:a="http://schemas.openxmlformats.org/drawingml/2006/main" noChangeAspect="1"/>
-            </wp:cNvGraphicFramePr>
-            <a:graphic xmlns:a="http://schemas.openxmlformats.org/drawingml/2006/main">
-              <a:graphicData uri="http://schemas.openxmlformats.org/drawingml/2006/picture">
-                <pic:pic xmlns:pic="http://schemas.openxmlformats.org/drawingml/2006/picture">
-                  <pic:nvPicPr>
-                    <pic:cNvPr id="0" name="Picture 4"/>
-                    <pic:cNvPicPr>
-                      <a:picLocks noChangeAspect="1" noChangeArrowheads="1"/>
-                    </pic:cNvPicPr>
-                  </pic:nvPicPr>
-                  <pic:blipFill>
-                    <a:blip r:embed="rId10" cstate="print">
-                      <a:extLst>
-                        <a:ext uri="{28A0092B-C50C-407E-A947-70E740481C1C}">
-                          <a14:useLocalDpi xmlns:a14="http://schemas.microsoft.com/office/drawing/2010/main" val="0"/>
-                        </a:ext>
-                      </a:extLst>
-                    </a:blip>
-                    <a:srcRect/>
-                    <a:stretch>
-                      <a:fillRect/>
-                    </a:stretch>
-                  </pic:blipFill>
-                  <pic:spPr bwMode="auto">
-                    <a:xfrm>
-                      <a:off x="0" y="0"/>
-                      <a:ext cx="5349240" cy="3009900"/>
-                    </a:xfrm>
-                    <a:prstGeom prst="rect">
-                      <a:avLst/>
-                    </a:prstGeom>
-                    <a:noFill/>
-                    <a:ln>
-                      <a:noFill/>
-                    </a:ln>
-                  </pic:spPr>
-                </pic:pic>
-              </a:graphicData>
-            </a:graphic>
-            <wp14:sizeRelH relativeFrom="margin">
-              <wp14:pctWidth>0</wp14:pctWidth>
-            </wp14:sizeRelH>
-            <wp14:sizeRelV relativeFrom="margin">
-              <wp14:pctHeight>0</wp14:pctHeight>
-            </wp14:sizeRelV>
-          </wp:anchor>
-        </w:drawing>
-      </w:r>
     </w:p>
     <w:p>
       <w:pPr>
@@ -1088,6 +1113,11 @@
     <w:p/>
     <w:p>
       <w:pPr>
+        <w:pStyle w:val="ListParagraph"/>
+        <w:numPr>
+          <w:ilvl w:val="0"/>
+          <w:numId w:val="5"/>
+        </w:numPr>
         <w:tabs>
           <w:tab w:val="left" w:pos="1512"/>
         </w:tabs>
@@ -1104,7 +1134,6 @@
           <w:szCs w:val="36"/>
           <w:highlight w:val="yellow"/>
         </w:rPr>
-        <w:lastRenderedPageBreak/>
         <w:t>REQ3:</w:t>
       </w:r>
       <w:r>
@@ -1132,22 +1161,22 @@
           <w:szCs w:val="36"/>
         </w:rPr>
         <w:drawing>
-          <wp:anchor distT="0" distB="0" distL="114300" distR="114300" simplePos="0" relativeHeight="251662336" behindDoc="1" locked="0" layoutInCell="1" allowOverlap="1" wp14:anchorId="780D9C50" wp14:editId="4C9C2230">
+          <wp:anchor distT="0" distB="0" distL="114300" distR="114300" simplePos="0" relativeHeight="251662336" behindDoc="1" locked="0" layoutInCell="1" allowOverlap="1" wp14:anchorId="780D9C50" wp14:editId="4F34534F">
             <wp:simplePos x="0" y="0"/>
             <wp:positionH relativeFrom="column">
               <wp:posOffset>510540</wp:posOffset>
             </wp:positionH>
             <wp:positionV relativeFrom="paragraph">
-              <wp:posOffset>81280</wp:posOffset>
+              <wp:posOffset>80645</wp:posOffset>
             </wp:positionV>
-            <wp:extent cx="4823460" cy="3181985"/>
-            <wp:effectExtent l="0" t="0" r="0" b="0"/>
+            <wp:extent cx="4922520" cy="2337435"/>
+            <wp:effectExtent l="0" t="0" r="0" b="5715"/>
             <wp:wrapTight wrapText="bothSides">
               <wp:wrapPolygon edited="0">
                 <wp:start x="0" y="0"/>
-                <wp:lineTo x="0" y="21466"/>
-                <wp:lineTo x="21498" y="21466"/>
-                <wp:lineTo x="21498" y="0"/>
+                <wp:lineTo x="0" y="21477"/>
+                <wp:lineTo x="21483" y="21477"/>
+                <wp:lineTo x="21483" y="0"/>
                 <wp:lineTo x="0" y="0"/>
               </wp:wrapPolygon>
             </wp:wrapTight>
@@ -1180,7 +1209,7 @@
                   <pic:spPr bwMode="auto">
                     <a:xfrm>
                       <a:off x="0" y="0"/>
-                      <a:ext cx="4823460" cy="3181985"/>
+                      <a:ext cx="4922520" cy="2337435"/>
                     </a:xfrm>
                     <a:prstGeom prst="rect">
                       <a:avLst/>
@@ -1202,6 +1231,1059 @@
           </wp:anchor>
         </w:drawing>
       </w:r>
+      <w:r>
+        <w:tab/>
+      </w:r>
+      <w:r>
+        <w:tab/>
+      </w:r>
+      <w:r>
+        <w:tab/>
+      </w:r>
+      <w:r>
+        <w:tab/>
+      </w:r>
+      <w:r>
+        <w:tab/>
+      </w:r>
+      <w:r>
+        <w:tab/>
+      </w:r>
+      <w:r>
+        <w:tab/>
+      </w:r>
+      <w:r>
+        <w:tab/>
+      </w:r>
+      <w:r>
+        <w:tab/>
+      </w:r>
+      <w:r>
+        <w:tab/>
+      </w:r>
+      <w:r>
+        <w:tab/>
+      </w:r>
+      <w:r>
+        <w:tab/>
+      </w:r>
+      <w:r>
+        <w:tab/>
+      </w:r>
+      <w:r>
+        <w:tab/>
+      </w:r>
+      <w:r>
+        <w:tab/>
+      </w:r>
+      <w:r>
+        <w:tab/>
+      </w:r>
+      <w:r>
+        <w:tab/>
+      </w:r>
+      <w:r>
+        <w:tab/>
+      </w:r>
+      <w:r>
+        <w:tab/>
+      </w:r>
+      <w:r>
+        <w:tab/>
+      </w:r>
+      <w:r>
+        <w:tab/>
+      </w:r>
+      <w:r>
+        <w:tab/>
+      </w:r>
+      <w:r>
+        <w:tab/>
+      </w:r>
+      <w:r>
+        <w:tab/>
+      </w:r>
+      <w:r>
+        <w:tab/>
+      </w:r>
+      <w:r>
+        <w:tab/>
+      </w:r>
+      <w:r>
+        <w:tab/>
+      </w:r>
+      <w:r>
+        <w:tab/>
+      </w:r>
+      <w:r>
+        <w:tab/>
+      </w:r>
+      <w:r>
+        <w:tab/>
+      </w:r>
+      <w:r>
+        <w:tab/>
+      </w:r>
+      <w:r>
+        <w:tab/>
+      </w:r>
+      <w:r>
+        <w:tab/>
+      </w:r>
+      <w:r>
+        <w:tab/>
+      </w:r>
+      <w:r>
+        <w:tab/>
+      </w:r>
+      <w:r>
+        <w:tab/>
+      </w:r>
+    </w:p>
+    <w:p>
+      <w:pPr>
+        <w:pStyle w:val="ListParagraph"/>
+        <w:numPr>
+          <w:ilvl w:val="0"/>
+          <w:numId w:val="4"/>
+        </w:numPr>
+        <w:rPr>
+          <w:sz w:val="36"/>
+          <w:szCs w:val="36"/>
+        </w:rPr>
+      </w:pPr>
+      <w:r>
+        <w:rPr>
+          <w:noProof/>
+        </w:rPr>
+        <w:drawing>
+          <wp:anchor distT="0" distB="0" distL="114300" distR="114300" simplePos="0" relativeHeight="251663360" behindDoc="1" locked="0" layoutInCell="1" allowOverlap="1" wp14:anchorId="3B22CB83" wp14:editId="4C89A0B6">
+            <wp:simplePos x="0" y="0"/>
+            <wp:positionH relativeFrom="column">
+              <wp:posOffset>601980</wp:posOffset>
+            </wp:positionH>
+            <wp:positionV relativeFrom="paragraph">
+              <wp:posOffset>866140</wp:posOffset>
+            </wp:positionV>
+            <wp:extent cx="4770120" cy="3543300"/>
+            <wp:effectExtent l="0" t="0" r="0" b="0"/>
+            <wp:wrapTight wrapText="bothSides">
+              <wp:wrapPolygon edited="0">
+                <wp:start x="0" y="0"/>
+                <wp:lineTo x="0" y="21430"/>
+                <wp:lineTo x="21505" y="21430"/>
+                <wp:lineTo x="21505" y="0"/>
+                <wp:lineTo x="0" y="0"/>
+              </wp:wrapPolygon>
+            </wp:wrapTight>
+            <wp:docPr id="6" name="Picture 6"/>
+            <wp:cNvGraphicFramePr>
+              <a:graphicFrameLocks xmlns:a="http://schemas.openxmlformats.org/drawingml/2006/main" noChangeAspect="1"/>
+            </wp:cNvGraphicFramePr>
+            <a:graphic xmlns:a="http://schemas.openxmlformats.org/drawingml/2006/main">
+              <a:graphicData uri="http://schemas.openxmlformats.org/drawingml/2006/picture">
+                <pic:pic xmlns:pic="http://schemas.openxmlformats.org/drawingml/2006/picture">
+                  <pic:nvPicPr>
+                    <pic:cNvPr id="0" name="Picture 1"/>
+                    <pic:cNvPicPr>
+                      <a:picLocks noChangeAspect="1" noChangeArrowheads="1"/>
+                    </pic:cNvPicPr>
+                  </pic:nvPicPr>
+                  <pic:blipFill>
+                    <a:blip r:embed="rId13">
+                      <a:extLst>
+                        <a:ext uri="{28A0092B-C50C-407E-A947-70E740481C1C}">
+                          <a14:useLocalDpi xmlns:a14="http://schemas.microsoft.com/office/drawing/2010/main" val="0"/>
+                        </a:ext>
+                      </a:extLst>
+                    </a:blip>
+                    <a:srcRect/>
+                    <a:stretch>
+                      <a:fillRect/>
+                    </a:stretch>
+                  </pic:blipFill>
+                  <pic:spPr bwMode="auto">
+                    <a:xfrm>
+                      <a:off x="0" y="0"/>
+                      <a:ext cx="4770120" cy="3543300"/>
+                    </a:xfrm>
+                    <a:prstGeom prst="rect">
+                      <a:avLst/>
+                    </a:prstGeom>
+                    <a:noFill/>
+                    <a:ln>
+                      <a:noFill/>
+                    </a:ln>
+                  </pic:spPr>
+                </pic:pic>
+              </a:graphicData>
+            </a:graphic>
+            <wp14:sizeRelH relativeFrom="margin">
+              <wp14:pctWidth>0</wp14:pctWidth>
+            </wp14:sizeRelH>
+            <wp14:sizeRelV relativeFrom="margin">
+              <wp14:pctHeight>0</wp14:pctHeight>
+            </wp14:sizeRelV>
+          </wp:anchor>
+        </w:drawing>
+      </w:r>
+      <w:r>
+        <w:rPr>
+          <w:b/>
+          <w:bCs/>
+          <w:sz w:val="36"/>
+          <w:szCs w:val="36"/>
+          <w:highlight w:val="yellow"/>
+        </w:rPr>
+        <w:t>REQ4:</w:t>
+      </w:r>
+      <w:r>
+        <w:rPr>
+          <w:b/>
+          <w:bCs/>
+          <w:sz w:val="36"/>
+          <w:szCs w:val="36"/>
+        </w:rPr>
+        <w:t xml:space="preserve"> </w:t>
+      </w:r>
+      <w:r>
+        <w:rPr>
+          <w:sz w:val="36"/>
+          <w:szCs w:val="36"/>
+        </w:rPr>
+        <w:t>The user should be able to generate reports of any items or inventories details</w:t>
+      </w:r>
+    </w:p>
+    <w:p>
+      <w:pPr>
+        <w:jc w:val="center"/>
+        <w:rPr>
+          <w:b/>
+          <w:bCs/>
+          <w:sz w:val="44"/>
+          <w:szCs w:val="44"/>
+          <w:u w:val="single"/>
+        </w:rPr>
+      </w:pPr>
+      <w:r>
+        <w:rPr>
+          <w:b/>
+          <w:bCs/>
+          <w:sz w:val="44"/>
+          <w:szCs w:val="44"/>
+          <w:u w:val="single"/>
+        </w:rPr>
+        <w:lastRenderedPageBreak/>
+        <w:t>Quartermaster</w:t>
+      </w:r>
+    </w:p>
+    <w:p>
+      <w:pPr>
+        <w:jc w:val="center"/>
+        <w:rPr>
+          <w:b/>
+          <w:bCs/>
+          <w:sz w:val="44"/>
+          <w:szCs w:val="44"/>
+          <w:u w:val="single"/>
+        </w:rPr>
+      </w:pPr>
+    </w:p>
+    <w:p>
+      <w:pPr>
+        <w:pStyle w:val="ListParagraph"/>
+        <w:numPr>
+          <w:ilvl w:val="0"/>
+          <w:numId w:val="3"/>
+        </w:numPr>
+        <w:rPr>
+          <w:sz w:val="36"/>
+          <w:szCs w:val="36"/>
+        </w:rPr>
+      </w:pPr>
+      <w:r>
+        <w:rPr>
+          <w:b/>
+          <w:bCs/>
+          <w:sz w:val="36"/>
+          <w:szCs w:val="36"/>
+          <w:highlight w:val="yellow"/>
+        </w:rPr>
+        <w:t>REQ1:</w:t>
+      </w:r>
+      <w:r>
+        <w:rPr>
+          <w:sz w:val="36"/>
+          <w:szCs w:val="36"/>
+        </w:rPr>
+        <w:t xml:space="preserve"> </w:t>
+      </w:r>
+      <w:r>
+        <w:rPr>
+          <w:sz w:val="36"/>
+          <w:szCs w:val="36"/>
+        </w:rPr>
+        <w:t>The user needs to be able to log in</w:t>
+      </w:r>
+    </w:p>
+    <w:p>
+      <w:pPr>
+        <w:rPr>
+          <w:b/>
+          <w:bCs/>
+          <w:sz w:val="36"/>
+          <w:szCs w:val="36"/>
+        </w:rPr>
+      </w:pPr>
+      <w:r>
+        <w:rPr>
+          <w:b/>
+          <w:bCs/>
+          <w:noProof/>
+          <w:sz w:val="36"/>
+          <w:szCs w:val="36"/>
+        </w:rPr>
+        <w:drawing>
+          <wp:anchor distT="0" distB="0" distL="114300" distR="114300" simplePos="0" relativeHeight="251665408" behindDoc="1" locked="0" layoutInCell="1" allowOverlap="1" wp14:anchorId="15F9C023" wp14:editId="48FE6D06">
+            <wp:simplePos x="0" y="0"/>
+            <wp:positionH relativeFrom="column">
+              <wp:posOffset>365760</wp:posOffset>
+            </wp:positionH>
+            <wp:positionV relativeFrom="paragraph">
+              <wp:posOffset>67945</wp:posOffset>
+            </wp:positionV>
+            <wp:extent cx="5219700" cy="3415665"/>
+            <wp:effectExtent l="0" t="0" r="0" b="0"/>
+            <wp:wrapTight wrapText="bothSides">
+              <wp:wrapPolygon edited="0">
+                <wp:start x="0" y="0"/>
+                <wp:lineTo x="0" y="21443"/>
+                <wp:lineTo x="21521" y="21443"/>
+                <wp:lineTo x="21521" y="0"/>
+                <wp:lineTo x="0" y="0"/>
+              </wp:wrapPolygon>
+            </wp:wrapTight>
+            <wp:docPr id="7" name="Picture 7"/>
+            <wp:cNvGraphicFramePr>
+              <a:graphicFrameLocks xmlns:a="http://schemas.openxmlformats.org/drawingml/2006/main" noChangeAspect="1"/>
+            </wp:cNvGraphicFramePr>
+            <a:graphic xmlns:a="http://schemas.openxmlformats.org/drawingml/2006/main">
+              <a:graphicData uri="http://schemas.openxmlformats.org/drawingml/2006/picture">
+                <pic:pic xmlns:pic="http://schemas.openxmlformats.org/drawingml/2006/picture">
+                  <pic:nvPicPr>
+                    <pic:cNvPr id="0" name="Picture 1"/>
+                    <pic:cNvPicPr>
+                      <a:picLocks noChangeAspect="1" noChangeArrowheads="1"/>
+                    </pic:cNvPicPr>
+                  </pic:nvPicPr>
+                  <pic:blipFill>
+                    <a:blip r:embed="rId8">
+                      <a:extLst>
+                        <a:ext uri="{28A0092B-C50C-407E-A947-70E740481C1C}">
+                          <a14:useLocalDpi xmlns:a14="http://schemas.microsoft.com/office/drawing/2010/main" val="0"/>
+                        </a:ext>
+                      </a:extLst>
+                    </a:blip>
+                    <a:srcRect/>
+                    <a:stretch>
+                      <a:fillRect/>
+                    </a:stretch>
+                  </pic:blipFill>
+                  <pic:spPr bwMode="auto">
+                    <a:xfrm>
+                      <a:off x="0" y="0"/>
+                      <a:ext cx="5219700" cy="3415665"/>
+                    </a:xfrm>
+                    <a:prstGeom prst="rect">
+                      <a:avLst/>
+                    </a:prstGeom>
+                    <a:noFill/>
+                    <a:ln>
+                      <a:noFill/>
+                    </a:ln>
+                  </pic:spPr>
+                </pic:pic>
+              </a:graphicData>
+            </a:graphic>
+            <wp14:sizeRelH relativeFrom="margin">
+              <wp14:pctWidth>0</wp14:pctWidth>
+            </wp14:sizeRelH>
+            <wp14:sizeRelV relativeFrom="margin">
+              <wp14:pctHeight>0</wp14:pctHeight>
+            </wp14:sizeRelV>
+          </wp:anchor>
+        </w:drawing>
+      </w:r>
+    </w:p>
+    <w:p>
+      <w:pPr>
+        <w:rPr>
+          <w:sz w:val="36"/>
+          <w:szCs w:val="36"/>
+        </w:rPr>
+      </w:pPr>
+    </w:p>
+    <w:p>
+      <w:pPr>
+        <w:rPr>
+          <w:sz w:val="36"/>
+          <w:szCs w:val="36"/>
+        </w:rPr>
+      </w:pPr>
+    </w:p>
+    <w:p>
+      <w:pPr>
+        <w:rPr>
+          <w:sz w:val="36"/>
+          <w:szCs w:val="36"/>
+        </w:rPr>
+      </w:pPr>
+    </w:p>
+    <w:p>
+      <w:pPr>
+        <w:rPr>
+          <w:sz w:val="36"/>
+          <w:szCs w:val="36"/>
+        </w:rPr>
+      </w:pPr>
+    </w:p>
+    <w:p>
+      <w:pPr>
+        <w:rPr>
+          <w:sz w:val="36"/>
+          <w:szCs w:val="36"/>
+        </w:rPr>
+      </w:pPr>
+    </w:p>
+    <w:p>
+      <w:pPr>
+        <w:rPr>
+          <w:sz w:val="36"/>
+          <w:szCs w:val="36"/>
+        </w:rPr>
+      </w:pPr>
+    </w:p>
+    <w:p>
+      <w:pPr>
+        <w:rPr>
+          <w:sz w:val="36"/>
+          <w:szCs w:val="36"/>
+        </w:rPr>
+      </w:pPr>
+    </w:p>
+    <w:p>
+      <w:pPr>
+        <w:rPr>
+          <w:b/>
+          <w:bCs/>
+          <w:sz w:val="36"/>
+          <w:szCs w:val="36"/>
+        </w:rPr>
+      </w:pPr>
+    </w:p>
+    <w:p>
+      <w:pPr>
+        <w:tabs>
+          <w:tab w:val="left" w:pos="1080"/>
+        </w:tabs>
+        <w:rPr>
+          <w:sz w:val="36"/>
+          <w:szCs w:val="36"/>
+        </w:rPr>
+      </w:pPr>
+    </w:p>
+    <w:p>
+      <w:pPr>
+        <w:pStyle w:val="ListParagraph"/>
+        <w:numPr>
+          <w:ilvl w:val="0"/>
+          <w:numId w:val="3"/>
+        </w:numPr>
+        <w:tabs>
+          <w:tab w:val="left" w:pos="1080"/>
+        </w:tabs>
+        <w:rPr>
+          <w:sz w:val="36"/>
+          <w:szCs w:val="36"/>
+        </w:rPr>
+      </w:pPr>
+      <w:r>
+        <w:rPr>
+          <w:b/>
+          <w:bCs/>
+          <w:sz w:val="36"/>
+          <w:szCs w:val="36"/>
+          <w:highlight w:val="yellow"/>
+        </w:rPr>
+        <w:t>REQ2:</w:t>
+      </w:r>
+      <w:r>
+        <w:rPr>
+          <w:b/>
+          <w:bCs/>
+          <w:sz w:val="36"/>
+          <w:szCs w:val="36"/>
+        </w:rPr>
+        <w:t xml:space="preserve"> Add</w:t>
+      </w:r>
+      <w:r>
+        <w:rPr>
+          <w:sz w:val="36"/>
+          <w:szCs w:val="36"/>
+        </w:rPr>
+        <w:t xml:space="preserve"> or </w:t>
+      </w:r>
+      <w:r>
+        <w:rPr>
+          <w:b/>
+          <w:bCs/>
+          <w:sz w:val="36"/>
+          <w:szCs w:val="36"/>
+        </w:rPr>
+        <w:t>Subtract</w:t>
+      </w:r>
+      <w:r>
+        <w:rPr>
+          <w:sz w:val="36"/>
+          <w:szCs w:val="36"/>
+        </w:rPr>
+        <w:t xml:space="preserve"> items like Manager in the previous pages</w:t>
+      </w:r>
+    </w:p>
+    <w:p>
+      <w:pPr>
+        <w:tabs>
+          <w:tab w:val="left" w:pos="1080"/>
+        </w:tabs>
+        <w:rPr>
+          <w:sz w:val="36"/>
+          <w:szCs w:val="36"/>
+        </w:rPr>
+      </w:pPr>
+    </w:p>
+    <w:p>
+      <w:pPr>
+        <w:tabs>
+          <w:tab w:val="left" w:pos="1080"/>
+        </w:tabs>
+        <w:rPr>
+          <w:sz w:val="36"/>
+          <w:szCs w:val="36"/>
+        </w:rPr>
+      </w:pPr>
+    </w:p>
+    <w:p>
+      <w:pPr>
+        <w:tabs>
+          <w:tab w:val="left" w:pos="1080"/>
+        </w:tabs>
+        <w:rPr>
+          <w:sz w:val="36"/>
+          <w:szCs w:val="36"/>
+        </w:rPr>
+      </w:pPr>
+    </w:p>
+    <w:p>
+      <w:pPr>
+        <w:tabs>
+          <w:tab w:val="left" w:pos="1080"/>
+        </w:tabs>
+        <w:rPr>
+          <w:sz w:val="36"/>
+          <w:szCs w:val="36"/>
+        </w:rPr>
+      </w:pPr>
+    </w:p>
+    <w:p>
+      <w:pPr>
+        <w:tabs>
+          <w:tab w:val="left" w:pos="1080"/>
+        </w:tabs>
+        <w:rPr>
+          <w:sz w:val="36"/>
+          <w:szCs w:val="36"/>
+        </w:rPr>
+      </w:pPr>
+    </w:p>
+    <w:p>
+      <w:pPr>
+        <w:tabs>
+          <w:tab w:val="left" w:pos="1080"/>
+        </w:tabs>
+        <w:jc w:val="center"/>
+        <w:rPr>
+          <w:b/>
+          <w:bCs/>
+          <w:sz w:val="44"/>
+          <w:szCs w:val="44"/>
+          <w:u w:val="single"/>
+        </w:rPr>
+      </w:pPr>
+      <w:r>
+        <w:rPr>
+          <w:b/>
+          <w:bCs/>
+          <w:sz w:val="44"/>
+          <w:szCs w:val="44"/>
+          <w:u w:val="single"/>
+        </w:rPr>
+        <w:lastRenderedPageBreak/>
+        <w:t>Manager of inventories</w:t>
+      </w:r>
+    </w:p>
+    <w:p>
+      <w:pPr>
+        <w:tabs>
+          <w:tab w:val="left" w:pos="1080"/>
+        </w:tabs>
+        <w:rPr>
+          <w:b/>
+          <w:bCs/>
+          <w:sz w:val="44"/>
+          <w:szCs w:val="44"/>
+          <w:u w:val="single"/>
+        </w:rPr>
+      </w:pPr>
+    </w:p>
+    <w:p>
+      <w:pPr>
+        <w:pStyle w:val="ListParagraph"/>
+        <w:numPr>
+          <w:ilvl w:val="0"/>
+          <w:numId w:val="3"/>
+        </w:numPr>
+        <w:rPr>
+          <w:sz w:val="36"/>
+          <w:szCs w:val="36"/>
+        </w:rPr>
+      </w:pPr>
+      <w:r>
+        <w:rPr>
+          <w:b/>
+          <w:bCs/>
+          <w:sz w:val="36"/>
+          <w:szCs w:val="36"/>
+          <w:highlight w:val="yellow"/>
+        </w:rPr>
+        <w:t>REQ1:</w:t>
+      </w:r>
+      <w:r>
+        <w:rPr>
+          <w:sz w:val="36"/>
+          <w:szCs w:val="36"/>
+        </w:rPr>
+        <w:t xml:space="preserve"> The user needs to be able to log in</w:t>
+      </w:r>
+    </w:p>
+    <w:p>
+      <w:pPr>
+        <w:tabs>
+          <w:tab w:val="left" w:pos="1080"/>
+        </w:tabs>
+        <w:ind w:left="720"/>
+        <w:rPr>
+          <w:sz w:val="36"/>
+          <w:szCs w:val="36"/>
+        </w:rPr>
+      </w:pPr>
+      <w:r>
+        <w:rPr>
+          <w:b/>
+          <w:bCs/>
+          <w:noProof/>
+          <w:sz w:val="36"/>
+          <w:szCs w:val="36"/>
+        </w:rPr>
+        <w:drawing>
+          <wp:anchor distT="0" distB="0" distL="114300" distR="114300" simplePos="0" relativeHeight="251667456" behindDoc="1" locked="0" layoutInCell="1" allowOverlap="1" wp14:anchorId="5627C1A1" wp14:editId="0312D561">
+            <wp:simplePos x="0" y="0"/>
+            <wp:positionH relativeFrom="column">
+              <wp:posOffset>411480</wp:posOffset>
+            </wp:positionH>
+            <wp:positionV relativeFrom="paragraph">
+              <wp:posOffset>60325</wp:posOffset>
+            </wp:positionV>
+            <wp:extent cx="5219700" cy="3415665"/>
+            <wp:effectExtent l="0" t="0" r="0" b="0"/>
+            <wp:wrapTight wrapText="bothSides">
+              <wp:wrapPolygon edited="0">
+                <wp:start x="0" y="0"/>
+                <wp:lineTo x="0" y="21410"/>
+                <wp:lineTo x="21481" y="21410"/>
+                <wp:lineTo x="21481" y="0"/>
+                <wp:lineTo x="0" y="0"/>
+              </wp:wrapPolygon>
+            </wp:wrapTight>
+            <wp:docPr id="8" name="Picture 8"/>
+            <wp:cNvGraphicFramePr>
+              <a:graphicFrameLocks xmlns:a="http://schemas.openxmlformats.org/drawingml/2006/main" noChangeAspect="1"/>
+            </wp:cNvGraphicFramePr>
+            <a:graphic xmlns:a="http://schemas.openxmlformats.org/drawingml/2006/main">
+              <a:graphicData uri="http://schemas.openxmlformats.org/drawingml/2006/picture">
+                <pic:pic xmlns:pic="http://schemas.openxmlformats.org/drawingml/2006/picture">
+                  <pic:nvPicPr>
+                    <pic:cNvPr id="0" name="Picture 1"/>
+                    <pic:cNvPicPr>
+                      <a:picLocks noChangeAspect="1" noChangeArrowheads="1"/>
+                    </pic:cNvPicPr>
+                  </pic:nvPicPr>
+                  <pic:blipFill>
+                    <a:blip r:embed="rId8">
+                      <a:extLst>
+                        <a:ext uri="{28A0092B-C50C-407E-A947-70E740481C1C}">
+                          <a14:useLocalDpi xmlns:a14="http://schemas.microsoft.com/office/drawing/2010/main" val="0"/>
+                        </a:ext>
+                      </a:extLst>
+                    </a:blip>
+                    <a:srcRect/>
+                    <a:stretch>
+                      <a:fillRect/>
+                    </a:stretch>
+                  </pic:blipFill>
+                  <pic:spPr bwMode="auto">
+                    <a:xfrm>
+                      <a:off x="0" y="0"/>
+                      <a:ext cx="5219700" cy="3415665"/>
+                    </a:xfrm>
+                    <a:prstGeom prst="rect">
+                      <a:avLst/>
+                    </a:prstGeom>
+                    <a:noFill/>
+                    <a:ln>
+                      <a:noFill/>
+                    </a:ln>
+                  </pic:spPr>
+                </pic:pic>
+              </a:graphicData>
+            </a:graphic>
+            <wp14:sizeRelH relativeFrom="margin">
+              <wp14:pctWidth>0</wp14:pctWidth>
+            </wp14:sizeRelH>
+            <wp14:sizeRelV relativeFrom="margin">
+              <wp14:pctHeight>0</wp14:pctHeight>
+            </wp14:sizeRelV>
+          </wp:anchor>
+        </w:drawing>
+      </w:r>
+    </w:p>
+    <w:p>
+      <w:pPr>
+        <w:pStyle w:val="ListParagraph"/>
+        <w:numPr>
+          <w:ilvl w:val="0"/>
+          <w:numId w:val="4"/>
+        </w:numPr>
+        <w:rPr>
+          <w:sz w:val="36"/>
+          <w:szCs w:val="36"/>
+        </w:rPr>
+      </w:pPr>
+      <w:r>
+        <w:rPr>
+          <w:noProof/>
+        </w:rPr>
+        <w:lastRenderedPageBreak/>
+        <w:drawing>
+          <wp:anchor distT="0" distB="0" distL="114300" distR="114300" simplePos="0" relativeHeight="251669504" behindDoc="1" locked="0" layoutInCell="1" allowOverlap="1" wp14:anchorId="34F401F7" wp14:editId="0FFC37CD">
+            <wp:simplePos x="0" y="0"/>
+            <wp:positionH relativeFrom="column">
+              <wp:posOffset>601980</wp:posOffset>
+            </wp:positionH>
+            <wp:positionV relativeFrom="paragraph">
+              <wp:posOffset>866140</wp:posOffset>
+            </wp:positionV>
+            <wp:extent cx="4770120" cy="3543300"/>
+            <wp:effectExtent l="0" t="0" r="0" b="0"/>
+            <wp:wrapTight wrapText="bothSides">
+              <wp:wrapPolygon edited="0">
+                <wp:start x="0" y="0"/>
+                <wp:lineTo x="0" y="21430"/>
+                <wp:lineTo x="21505" y="21430"/>
+                <wp:lineTo x="21505" y="0"/>
+                <wp:lineTo x="0" y="0"/>
+              </wp:wrapPolygon>
+            </wp:wrapTight>
+            <wp:docPr id="9" name="Picture 9"/>
+            <wp:cNvGraphicFramePr>
+              <a:graphicFrameLocks xmlns:a="http://schemas.openxmlformats.org/drawingml/2006/main" noChangeAspect="1"/>
+            </wp:cNvGraphicFramePr>
+            <a:graphic xmlns:a="http://schemas.openxmlformats.org/drawingml/2006/main">
+              <a:graphicData uri="http://schemas.openxmlformats.org/drawingml/2006/picture">
+                <pic:pic xmlns:pic="http://schemas.openxmlformats.org/drawingml/2006/picture">
+                  <pic:nvPicPr>
+                    <pic:cNvPr id="0" name="Picture 1"/>
+                    <pic:cNvPicPr>
+                      <a:picLocks noChangeAspect="1" noChangeArrowheads="1"/>
+                    </pic:cNvPicPr>
+                  </pic:nvPicPr>
+                  <pic:blipFill>
+                    <a:blip r:embed="rId13">
+                      <a:extLst>
+                        <a:ext uri="{28A0092B-C50C-407E-A947-70E740481C1C}">
+                          <a14:useLocalDpi xmlns:a14="http://schemas.microsoft.com/office/drawing/2010/main" val="0"/>
+                        </a:ext>
+                      </a:extLst>
+                    </a:blip>
+                    <a:srcRect/>
+                    <a:stretch>
+                      <a:fillRect/>
+                    </a:stretch>
+                  </pic:blipFill>
+                  <pic:spPr bwMode="auto">
+                    <a:xfrm>
+                      <a:off x="0" y="0"/>
+                      <a:ext cx="4770120" cy="3543300"/>
+                    </a:xfrm>
+                    <a:prstGeom prst="rect">
+                      <a:avLst/>
+                    </a:prstGeom>
+                    <a:noFill/>
+                    <a:ln>
+                      <a:noFill/>
+                    </a:ln>
+                  </pic:spPr>
+                </pic:pic>
+              </a:graphicData>
+            </a:graphic>
+            <wp14:sizeRelH relativeFrom="margin">
+              <wp14:pctWidth>0</wp14:pctWidth>
+            </wp14:sizeRelH>
+            <wp14:sizeRelV relativeFrom="margin">
+              <wp14:pctHeight>0</wp14:pctHeight>
+            </wp14:sizeRelV>
+          </wp:anchor>
+        </w:drawing>
+      </w:r>
+      <w:r>
+        <w:rPr>
+          <w:b/>
+          <w:bCs/>
+          <w:sz w:val="36"/>
+          <w:szCs w:val="36"/>
+          <w:highlight w:val="yellow"/>
+        </w:rPr>
+        <w:t>REQ</w:t>
+      </w:r>
+      <w:r>
+        <w:rPr>
+          <w:b/>
+          <w:bCs/>
+          <w:sz w:val="36"/>
+          <w:szCs w:val="36"/>
+          <w:highlight w:val="yellow"/>
+        </w:rPr>
+        <w:t>2</w:t>
+      </w:r>
+      <w:r>
+        <w:rPr>
+          <w:b/>
+          <w:bCs/>
+          <w:sz w:val="36"/>
+          <w:szCs w:val="36"/>
+          <w:highlight w:val="yellow"/>
+        </w:rPr>
+        <w:t>:</w:t>
+      </w:r>
+      <w:r>
+        <w:rPr>
+          <w:b/>
+          <w:bCs/>
+          <w:sz w:val="36"/>
+          <w:szCs w:val="36"/>
+        </w:rPr>
+        <w:t xml:space="preserve"> </w:t>
+      </w:r>
+      <w:r>
+        <w:rPr>
+          <w:sz w:val="36"/>
+          <w:szCs w:val="36"/>
+        </w:rPr>
+        <w:t>The user should be able to generate reports of any items or inventories details</w:t>
+      </w:r>
+    </w:p>
+    <w:p>
+      <w:pPr>
+        <w:tabs>
+          <w:tab w:val="left" w:pos="1080"/>
+        </w:tabs>
+        <w:ind w:left="720"/>
+        <w:rPr>
+          <w:sz w:val="36"/>
+          <w:szCs w:val="36"/>
+        </w:rPr>
+      </w:pPr>
+    </w:p>
+    <w:p>
+      <w:pPr>
+        <w:rPr>
+          <w:sz w:val="36"/>
+          <w:szCs w:val="36"/>
+        </w:rPr>
+      </w:pPr>
+    </w:p>
+    <w:p>
+      <w:pPr>
+        <w:rPr>
+          <w:sz w:val="36"/>
+          <w:szCs w:val="36"/>
+        </w:rPr>
+      </w:pPr>
+    </w:p>
+    <w:p>
+      <w:pPr>
+        <w:rPr>
+          <w:sz w:val="36"/>
+          <w:szCs w:val="36"/>
+        </w:rPr>
+      </w:pPr>
+    </w:p>
+    <w:p>
+      <w:pPr>
+        <w:rPr>
+          <w:sz w:val="36"/>
+          <w:szCs w:val="36"/>
+        </w:rPr>
+      </w:pPr>
+    </w:p>
+    <w:p>
+      <w:pPr>
+        <w:rPr>
+          <w:sz w:val="36"/>
+          <w:szCs w:val="36"/>
+        </w:rPr>
+      </w:pPr>
+    </w:p>
+    <w:p>
+      <w:pPr>
+        <w:rPr>
+          <w:sz w:val="36"/>
+          <w:szCs w:val="36"/>
+        </w:rPr>
+      </w:pPr>
+    </w:p>
+    <w:p>
+      <w:pPr>
+        <w:rPr>
+          <w:sz w:val="36"/>
+          <w:szCs w:val="36"/>
+        </w:rPr>
+      </w:pPr>
+    </w:p>
+    <w:p>
+      <w:pPr>
+        <w:rPr>
+          <w:sz w:val="36"/>
+          <w:szCs w:val="36"/>
+        </w:rPr>
+      </w:pPr>
+    </w:p>
+    <w:p>
+      <w:pPr>
+        <w:rPr>
+          <w:sz w:val="36"/>
+          <w:szCs w:val="36"/>
+        </w:rPr>
+      </w:pPr>
+    </w:p>
+    <w:p>
+      <w:pPr>
+        <w:tabs>
+          <w:tab w:val="left" w:pos="1080"/>
+        </w:tabs>
+        <w:rPr>
+          <w:sz w:val="36"/>
+          <w:szCs w:val="36"/>
+        </w:rPr>
+      </w:pPr>
+    </w:p>
+    <w:p>
+      <w:pPr>
+        <w:tabs>
+          <w:tab w:val="left" w:pos="1080"/>
+        </w:tabs>
+        <w:rPr>
+          <w:sz w:val="36"/>
+          <w:szCs w:val="36"/>
+        </w:rPr>
+      </w:pPr>
+      <w:r>
+        <w:rPr>
+          <w:sz w:val="36"/>
+          <w:szCs w:val="36"/>
+        </w:rPr>
+        <w:t>-----------------------------------------------------------------------------</w:t>
+      </w:r>
+    </w:p>
+    <w:p>
+      <w:pPr>
+        <w:tabs>
+          <w:tab w:val="left" w:pos="1080"/>
+        </w:tabs>
+        <w:rPr>
+          <w:sz w:val="36"/>
+          <w:szCs w:val="36"/>
+        </w:rPr>
+      </w:pPr>
+      <w:r>
+        <w:rPr>
+          <w:b/>
+          <w:bCs/>
+          <w:sz w:val="36"/>
+          <w:szCs w:val="36"/>
+          <w:highlight w:val="yellow"/>
+        </w:rPr>
+        <w:t>Note:</w:t>
+      </w:r>
+      <w:r>
+        <w:rPr>
+          <w:sz w:val="36"/>
+          <w:szCs w:val="36"/>
+        </w:rPr>
+        <w:t xml:space="preserve"> The manager</w:t>
+      </w:r>
+      <w:r>
+        <w:rPr>
+          <w:sz w:val="36"/>
+          <w:szCs w:val="36"/>
+        </w:rPr>
+        <w:t xml:space="preserve"> of inventories</w:t>
+      </w:r>
+      <w:r>
+        <w:rPr>
+          <w:sz w:val="36"/>
+          <w:szCs w:val="36"/>
+        </w:rPr>
+        <w:t xml:space="preserve"> can generate reports only and can not add or subtract any item in the inventory </w:t>
+      </w:r>
+    </w:p>
+    <w:p>
+      <w:pPr>
+        <w:tabs>
+          <w:tab w:val="left" w:pos="1080"/>
+        </w:tabs>
+        <w:rPr>
+          <w:sz w:val="36"/>
+          <w:szCs w:val="36"/>
+        </w:rPr>
+      </w:pPr>
+      <w:r>
+        <w:rPr>
+          <w:sz w:val="36"/>
+          <w:szCs w:val="36"/>
+        </w:rPr>
+        <w:t>-----------------------------------------------------------------------------</w:t>
+      </w:r>
+    </w:p>
+    <w:p>
+      <w:pPr>
+        <w:tabs>
+          <w:tab w:val="left" w:pos="2760"/>
+        </w:tabs>
+        <w:rPr>
+          <w:sz w:val="36"/>
+          <w:szCs w:val="36"/>
+        </w:rPr>
+      </w:pPr>
     </w:p>
     <w:sectPr>
       <w:pgSz w:w="12240" w:h="15840"/>
@@ -1222,6 +2304,208 @@
 <file path=word/numbering.xml><?xml version="1.0" encoding="utf-8"?>
 <w:numbering xmlns:wpc="http://schemas.microsoft.com/office/word/2010/wordprocessingCanvas" xmlns:cx="http://schemas.microsoft.com/office/drawing/2014/chartex" xmlns:cx1="http://schemas.microsoft.com/office/drawing/2015/9/8/chartex" xmlns:cx2="http://schemas.microsoft.com/office/drawing/2015/10/21/chartex" xmlns:cx3="http://schemas.microsoft.com/office/drawing/2016/5/9/chartex" xmlns:cx4="http://schemas.microsoft.com/office/drawing/2016/5/10/chartex" xmlns:cx5="http://schemas.microsoft.com/office/drawing/2016/5/11/chartex" xmlns:cx6="http://schemas.microsoft.com/office/drawing/2016/5/12/chartex" xmlns:cx7="http://schemas.microsoft.com/office/drawing/2016/5/13/chartex" xmlns:cx8="http://schemas.microsoft.com/office/drawing/2016/5/14/chartex" xmlns:mc="http://schemas.openxmlformats.org/markup-compatibility/2006" xmlns:aink="http://schemas.microsoft.com/office/drawing/2016/ink" xmlns:am3d="http://schemas.microsoft.com/office/drawing/2017/model3d" xmlns:o="urn:schemas-microsoft-com:office:office" xmlns:oel="http://schemas.microsoft.com/office/2019/extlst" xmlns:r="http://schemas.openxmlformats.org/officeDocument/2006/relationships" xmlns:m="http://schemas.openxmlformats.org/officeDocument/2006/math" xmlns:v="urn:schemas-microsoft-com:vml" xmlns:wp14="http://schemas.microsoft.com/office/word/2010/wordprocessingDrawing" xmlns:wp="http://schemas.openxmlformats.org/drawingml/2006/wordprocessingDrawing" xmlns:w10="urn:schemas-microsoft-com:office:word" xmlns:w="http://schemas.openxmlformats.org/wordprocessingml/2006/main" xmlns:w14="http://schemas.microsoft.com/office/word/2010/wordml" xmlns:w15="http://schemas.microsoft.com/office/word/2012/wordml" xmlns:w16cex="http://schemas.microsoft.com/office/word/2018/wordml/cex" xmlns:w16cid="http://schemas.microsoft.com/office/word/2016/wordml/cid" xmlns:w16="http://schemas.microsoft.com/office/word/2018/wordml" xmlns:w16sdtdh="http://schemas.microsoft.com/office/word/2020/wordml/sdtdatahash" xmlns:w16se="http://schemas.microsoft.com/office/word/2015/wordml/symex" xmlns:wpg="http://schemas.microsoft.com/office/word/2010/wordprocessingGroup" xmlns:wpi="http://schemas.microsoft.com/office/word/2010/wordprocessingInk" xmlns:wne="http://schemas.microsoft.com/office/word/2006/wordml" xmlns:wps="http://schemas.microsoft.com/office/word/2010/wordprocessingShape" mc:Ignorable="w14 w15 w16se w16cid w16 w16cex w16sdtdh wp14">
   <w:abstractNum w:abstractNumId="0" w15:restartNumberingAfterBreak="0">
+    <w:nsid w:val="115A63C6"/>
+    <w:multiLevelType w:val="hybridMultilevel"/>
+    <w:tmpl w:val="6002BFC6"/>
+    <w:lvl w:ilvl="0" w:tplc="07082574">
+      <w:start w:val="1"/>
+      <w:numFmt w:val="decimal"/>
+      <w:lvlText w:val="%1."/>
+      <w:lvlJc w:val="left"/>
+      <w:pPr>
+        <w:ind w:left="1530" w:hanging="360"/>
+      </w:pPr>
+      <w:rPr>
+        <w:rFonts w:hint="default"/>
+      </w:rPr>
+    </w:lvl>
+    <w:lvl w:ilvl="1" w:tplc="04090019" w:tentative="1">
+      <w:start w:val="1"/>
+      <w:numFmt w:val="lowerLetter"/>
+      <w:lvlText w:val="%2."/>
+      <w:lvlJc w:val="left"/>
+      <w:pPr>
+        <w:ind w:left="3240" w:hanging="360"/>
+      </w:pPr>
+    </w:lvl>
+    <w:lvl w:ilvl="2" w:tplc="0409001B" w:tentative="1">
+      <w:start w:val="1"/>
+      <w:numFmt w:val="lowerRoman"/>
+      <w:lvlText w:val="%3."/>
+      <w:lvlJc w:val="right"/>
+      <w:pPr>
+        <w:ind w:left="3960" w:hanging="180"/>
+      </w:pPr>
+    </w:lvl>
+    <w:lvl w:ilvl="3" w:tplc="0409000F" w:tentative="1">
+      <w:start w:val="1"/>
+      <w:numFmt w:val="decimal"/>
+      <w:lvlText w:val="%4."/>
+      <w:lvlJc w:val="left"/>
+      <w:pPr>
+        <w:ind w:left="4680" w:hanging="360"/>
+      </w:pPr>
+    </w:lvl>
+    <w:lvl w:ilvl="4" w:tplc="04090019" w:tentative="1">
+      <w:start w:val="1"/>
+      <w:numFmt w:val="lowerLetter"/>
+      <w:lvlText w:val="%5."/>
+      <w:lvlJc w:val="left"/>
+      <w:pPr>
+        <w:ind w:left="5400" w:hanging="360"/>
+      </w:pPr>
+    </w:lvl>
+    <w:lvl w:ilvl="5" w:tplc="0409001B" w:tentative="1">
+      <w:start w:val="1"/>
+      <w:numFmt w:val="lowerRoman"/>
+      <w:lvlText w:val="%6."/>
+      <w:lvlJc w:val="right"/>
+      <w:pPr>
+        <w:ind w:left="6120" w:hanging="180"/>
+      </w:pPr>
+    </w:lvl>
+    <w:lvl w:ilvl="6" w:tplc="0409000F" w:tentative="1">
+      <w:start w:val="1"/>
+      <w:numFmt w:val="decimal"/>
+      <w:lvlText w:val="%7."/>
+      <w:lvlJc w:val="left"/>
+      <w:pPr>
+        <w:ind w:left="6840" w:hanging="360"/>
+      </w:pPr>
+    </w:lvl>
+    <w:lvl w:ilvl="7" w:tplc="04090019" w:tentative="1">
+      <w:start w:val="1"/>
+      <w:numFmt w:val="lowerLetter"/>
+      <w:lvlText w:val="%8."/>
+      <w:lvlJc w:val="left"/>
+      <w:pPr>
+        <w:ind w:left="7560" w:hanging="360"/>
+      </w:pPr>
+    </w:lvl>
+    <w:lvl w:ilvl="8" w:tplc="0409001B" w:tentative="1">
+      <w:start w:val="1"/>
+      <w:numFmt w:val="lowerRoman"/>
+      <w:lvlText w:val="%9."/>
+      <w:lvlJc w:val="right"/>
+      <w:pPr>
+        <w:ind w:left="8280" w:hanging="180"/>
+      </w:pPr>
+    </w:lvl>
+  </w:abstractNum>
+  <w:abstractNum w:abstractNumId="1" w15:restartNumberingAfterBreak="0">
+    <w:nsid w:val="1D5F73E2"/>
+    <w:multiLevelType w:val="hybridMultilevel"/>
+    <w:tmpl w:val="D4B82850"/>
+    <w:lvl w:ilvl="0" w:tplc="04090001">
+      <w:start w:val="1"/>
+      <w:numFmt w:val="bullet"/>
+      <w:lvlText w:val=""/>
+      <w:lvlJc w:val="left"/>
+      <w:pPr>
+        <w:ind w:left="720" w:hanging="360"/>
+      </w:pPr>
+      <w:rPr>
+        <w:rFonts w:ascii="Symbol" w:hAnsi="Symbol" w:hint="default"/>
+      </w:rPr>
+    </w:lvl>
+    <w:lvl w:ilvl="1" w:tplc="04090003" w:tentative="1">
+      <w:start w:val="1"/>
+      <w:numFmt w:val="bullet"/>
+      <w:lvlText w:val="o"/>
+      <w:lvlJc w:val="left"/>
+      <w:pPr>
+        <w:ind w:left="1440" w:hanging="360"/>
+      </w:pPr>
+      <w:rPr>
+        <w:rFonts w:ascii="Courier New" w:hAnsi="Courier New" w:cs="Courier New" w:hint="default"/>
+      </w:rPr>
+    </w:lvl>
+    <w:lvl w:ilvl="2" w:tplc="04090005" w:tentative="1">
+      <w:start w:val="1"/>
+      <w:numFmt w:val="bullet"/>
+      <w:lvlText w:val=""/>
+      <w:lvlJc w:val="left"/>
+      <w:pPr>
+        <w:ind w:left="2160" w:hanging="360"/>
+      </w:pPr>
+      <w:rPr>
+        <w:rFonts w:ascii="Wingdings" w:hAnsi="Wingdings" w:hint="default"/>
+      </w:rPr>
+    </w:lvl>
+    <w:lvl w:ilvl="3" w:tplc="04090001" w:tentative="1">
+      <w:start w:val="1"/>
+      <w:numFmt w:val="bullet"/>
+      <w:lvlText w:val=""/>
+      <w:lvlJc w:val="left"/>
+      <w:pPr>
+        <w:ind w:left="2880" w:hanging="360"/>
+      </w:pPr>
+      <w:rPr>
+        <w:rFonts w:ascii="Symbol" w:hAnsi="Symbol" w:hint="default"/>
+      </w:rPr>
+    </w:lvl>
+    <w:lvl w:ilvl="4" w:tplc="04090003" w:tentative="1">
+      <w:start w:val="1"/>
+      <w:numFmt w:val="bullet"/>
+      <w:lvlText w:val="o"/>
+      <w:lvlJc w:val="left"/>
+      <w:pPr>
+        <w:ind w:left="3600" w:hanging="360"/>
+      </w:pPr>
+      <w:rPr>
+        <w:rFonts w:ascii="Courier New" w:hAnsi="Courier New" w:cs="Courier New" w:hint="default"/>
+      </w:rPr>
+    </w:lvl>
+    <w:lvl w:ilvl="5" w:tplc="04090005" w:tentative="1">
+      <w:start w:val="1"/>
+      <w:numFmt w:val="bullet"/>
+      <w:lvlText w:val=""/>
+      <w:lvlJc w:val="left"/>
+      <w:pPr>
+        <w:ind w:left="4320" w:hanging="360"/>
+      </w:pPr>
+      <w:rPr>
+        <w:rFonts w:ascii="Wingdings" w:hAnsi="Wingdings" w:hint="default"/>
+      </w:rPr>
+    </w:lvl>
+    <w:lvl w:ilvl="6" w:tplc="04090001" w:tentative="1">
+      <w:start w:val="1"/>
+      <w:numFmt w:val="bullet"/>
+      <w:lvlText w:val=""/>
+      <w:lvlJc w:val="left"/>
+      <w:pPr>
+        <w:ind w:left="5040" w:hanging="360"/>
+      </w:pPr>
+      <w:rPr>
+        <w:rFonts w:ascii="Symbol" w:hAnsi="Symbol" w:hint="default"/>
+      </w:rPr>
+    </w:lvl>
+    <w:lvl w:ilvl="7" w:tplc="04090003" w:tentative="1">
+      <w:start w:val="1"/>
+      <w:numFmt w:val="bullet"/>
+      <w:lvlText w:val="o"/>
+      <w:lvlJc w:val="left"/>
+      <w:pPr>
+        <w:ind w:left="5760" w:hanging="360"/>
+      </w:pPr>
+      <w:rPr>
+        <w:rFonts w:ascii="Courier New" w:hAnsi="Courier New" w:cs="Courier New" w:hint="default"/>
+      </w:rPr>
+    </w:lvl>
+    <w:lvl w:ilvl="8" w:tplc="04090005" w:tentative="1">
+      <w:start w:val="1"/>
+      <w:numFmt w:val="bullet"/>
+      <w:lvlText w:val=""/>
+      <w:lvlJc w:val="left"/>
+      <w:pPr>
+        <w:ind w:left="6480" w:hanging="360"/>
+      </w:pPr>
+      <w:rPr>
+        <w:rFonts w:ascii="Wingdings" w:hAnsi="Wingdings" w:hint="default"/>
+      </w:rPr>
+    </w:lvl>
+  </w:abstractNum>
+  <w:abstractNum w:abstractNumId="2" w15:restartNumberingAfterBreak="0">
     <w:nsid w:val="21DF11C6"/>
     <w:multiLevelType w:val="hybridMultilevel"/>
     <w:tmpl w:val="EF2274D2"/>
@@ -1310,8 +2594,478 @@
       </w:pPr>
     </w:lvl>
   </w:abstractNum>
+  <w:abstractNum w:abstractNumId="3" w15:restartNumberingAfterBreak="0">
+    <w:nsid w:val="44984D49"/>
+    <w:multiLevelType w:val="hybridMultilevel"/>
+    <w:tmpl w:val="447A57A0"/>
+    <w:lvl w:ilvl="0" w:tplc="04090001">
+      <w:start w:val="1"/>
+      <w:numFmt w:val="bullet"/>
+      <w:lvlText w:val=""/>
+      <w:lvlJc w:val="left"/>
+      <w:pPr>
+        <w:ind w:left="720" w:hanging="360"/>
+      </w:pPr>
+      <w:rPr>
+        <w:rFonts w:ascii="Symbol" w:hAnsi="Symbol" w:hint="default"/>
+      </w:rPr>
+    </w:lvl>
+    <w:lvl w:ilvl="1" w:tplc="04090003" w:tentative="1">
+      <w:start w:val="1"/>
+      <w:numFmt w:val="bullet"/>
+      <w:lvlText w:val="o"/>
+      <w:lvlJc w:val="left"/>
+      <w:pPr>
+        <w:ind w:left="1440" w:hanging="360"/>
+      </w:pPr>
+      <w:rPr>
+        <w:rFonts w:ascii="Courier New" w:hAnsi="Courier New" w:cs="Courier New" w:hint="default"/>
+      </w:rPr>
+    </w:lvl>
+    <w:lvl w:ilvl="2" w:tplc="04090005" w:tentative="1">
+      <w:start w:val="1"/>
+      <w:numFmt w:val="bullet"/>
+      <w:lvlText w:val=""/>
+      <w:lvlJc w:val="left"/>
+      <w:pPr>
+        <w:ind w:left="2160" w:hanging="360"/>
+      </w:pPr>
+      <w:rPr>
+        <w:rFonts w:ascii="Wingdings" w:hAnsi="Wingdings" w:hint="default"/>
+      </w:rPr>
+    </w:lvl>
+    <w:lvl w:ilvl="3" w:tplc="04090001" w:tentative="1">
+      <w:start w:val="1"/>
+      <w:numFmt w:val="bullet"/>
+      <w:lvlText w:val=""/>
+      <w:lvlJc w:val="left"/>
+      <w:pPr>
+        <w:ind w:left="2880" w:hanging="360"/>
+      </w:pPr>
+      <w:rPr>
+        <w:rFonts w:ascii="Symbol" w:hAnsi="Symbol" w:hint="default"/>
+      </w:rPr>
+    </w:lvl>
+    <w:lvl w:ilvl="4" w:tplc="04090003" w:tentative="1">
+      <w:start w:val="1"/>
+      <w:numFmt w:val="bullet"/>
+      <w:lvlText w:val="o"/>
+      <w:lvlJc w:val="left"/>
+      <w:pPr>
+        <w:ind w:left="3600" w:hanging="360"/>
+      </w:pPr>
+      <w:rPr>
+        <w:rFonts w:ascii="Courier New" w:hAnsi="Courier New" w:cs="Courier New" w:hint="default"/>
+      </w:rPr>
+    </w:lvl>
+    <w:lvl w:ilvl="5" w:tplc="04090005" w:tentative="1">
+      <w:start w:val="1"/>
+      <w:numFmt w:val="bullet"/>
+      <w:lvlText w:val=""/>
+      <w:lvlJc w:val="left"/>
+      <w:pPr>
+        <w:ind w:left="4320" w:hanging="360"/>
+      </w:pPr>
+      <w:rPr>
+        <w:rFonts w:ascii="Wingdings" w:hAnsi="Wingdings" w:hint="default"/>
+      </w:rPr>
+    </w:lvl>
+    <w:lvl w:ilvl="6" w:tplc="04090001" w:tentative="1">
+      <w:start w:val="1"/>
+      <w:numFmt w:val="bullet"/>
+      <w:lvlText w:val=""/>
+      <w:lvlJc w:val="left"/>
+      <w:pPr>
+        <w:ind w:left="5040" w:hanging="360"/>
+      </w:pPr>
+      <w:rPr>
+        <w:rFonts w:ascii="Symbol" w:hAnsi="Symbol" w:hint="default"/>
+      </w:rPr>
+    </w:lvl>
+    <w:lvl w:ilvl="7" w:tplc="04090003" w:tentative="1">
+      <w:start w:val="1"/>
+      <w:numFmt w:val="bullet"/>
+      <w:lvlText w:val="o"/>
+      <w:lvlJc w:val="left"/>
+      <w:pPr>
+        <w:ind w:left="5760" w:hanging="360"/>
+      </w:pPr>
+      <w:rPr>
+        <w:rFonts w:ascii="Courier New" w:hAnsi="Courier New" w:cs="Courier New" w:hint="default"/>
+      </w:rPr>
+    </w:lvl>
+    <w:lvl w:ilvl="8" w:tplc="04090005" w:tentative="1">
+      <w:start w:val="1"/>
+      <w:numFmt w:val="bullet"/>
+      <w:lvlText w:val=""/>
+      <w:lvlJc w:val="left"/>
+      <w:pPr>
+        <w:ind w:left="6480" w:hanging="360"/>
+      </w:pPr>
+      <w:rPr>
+        <w:rFonts w:ascii="Wingdings" w:hAnsi="Wingdings" w:hint="default"/>
+      </w:rPr>
+    </w:lvl>
+  </w:abstractNum>
+  <w:abstractNum w:abstractNumId="4" w15:restartNumberingAfterBreak="0">
+    <w:nsid w:val="44BB739B"/>
+    <w:multiLevelType w:val="hybridMultilevel"/>
+    <w:tmpl w:val="B89EF798"/>
+    <w:lvl w:ilvl="0" w:tplc="04090001">
+      <w:start w:val="1"/>
+      <w:numFmt w:val="bullet"/>
+      <w:lvlText w:val=""/>
+      <w:lvlJc w:val="left"/>
+      <w:pPr>
+        <w:ind w:left="720" w:hanging="360"/>
+      </w:pPr>
+      <w:rPr>
+        <w:rFonts w:ascii="Symbol" w:hAnsi="Symbol" w:hint="default"/>
+      </w:rPr>
+    </w:lvl>
+    <w:lvl w:ilvl="1" w:tplc="04090003" w:tentative="1">
+      <w:start w:val="1"/>
+      <w:numFmt w:val="bullet"/>
+      <w:lvlText w:val="o"/>
+      <w:lvlJc w:val="left"/>
+      <w:pPr>
+        <w:ind w:left="1440" w:hanging="360"/>
+      </w:pPr>
+      <w:rPr>
+        <w:rFonts w:ascii="Courier New" w:hAnsi="Courier New" w:cs="Courier New" w:hint="default"/>
+      </w:rPr>
+    </w:lvl>
+    <w:lvl w:ilvl="2" w:tplc="04090005" w:tentative="1">
+      <w:start w:val="1"/>
+      <w:numFmt w:val="bullet"/>
+      <w:lvlText w:val=""/>
+      <w:lvlJc w:val="left"/>
+      <w:pPr>
+        <w:ind w:left="2160" w:hanging="360"/>
+      </w:pPr>
+      <w:rPr>
+        <w:rFonts w:ascii="Wingdings" w:hAnsi="Wingdings" w:hint="default"/>
+      </w:rPr>
+    </w:lvl>
+    <w:lvl w:ilvl="3" w:tplc="04090001" w:tentative="1">
+      <w:start w:val="1"/>
+      <w:numFmt w:val="bullet"/>
+      <w:lvlText w:val=""/>
+      <w:lvlJc w:val="left"/>
+      <w:pPr>
+        <w:ind w:left="2880" w:hanging="360"/>
+      </w:pPr>
+      <w:rPr>
+        <w:rFonts w:ascii="Symbol" w:hAnsi="Symbol" w:hint="default"/>
+      </w:rPr>
+    </w:lvl>
+    <w:lvl w:ilvl="4" w:tplc="04090003" w:tentative="1">
+      <w:start w:val="1"/>
+      <w:numFmt w:val="bullet"/>
+      <w:lvlText w:val="o"/>
+      <w:lvlJc w:val="left"/>
+      <w:pPr>
+        <w:ind w:left="3600" w:hanging="360"/>
+      </w:pPr>
+      <w:rPr>
+        <w:rFonts w:ascii="Courier New" w:hAnsi="Courier New" w:cs="Courier New" w:hint="default"/>
+      </w:rPr>
+    </w:lvl>
+    <w:lvl w:ilvl="5" w:tplc="04090005" w:tentative="1">
+      <w:start w:val="1"/>
+      <w:numFmt w:val="bullet"/>
+      <w:lvlText w:val=""/>
+      <w:lvlJc w:val="left"/>
+      <w:pPr>
+        <w:ind w:left="4320" w:hanging="360"/>
+      </w:pPr>
+      <w:rPr>
+        <w:rFonts w:ascii="Wingdings" w:hAnsi="Wingdings" w:hint="default"/>
+      </w:rPr>
+    </w:lvl>
+    <w:lvl w:ilvl="6" w:tplc="04090001" w:tentative="1">
+      <w:start w:val="1"/>
+      <w:numFmt w:val="bullet"/>
+      <w:lvlText w:val=""/>
+      <w:lvlJc w:val="left"/>
+      <w:pPr>
+        <w:ind w:left="5040" w:hanging="360"/>
+      </w:pPr>
+      <w:rPr>
+        <w:rFonts w:ascii="Symbol" w:hAnsi="Symbol" w:hint="default"/>
+      </w:rPr>
+    </w:lvl>
+    <w:lvl w:ilvl="7" w:tplc="04090003" w:tentative="1">
+      <w:start w:val="1"/>
+      <w:numFmt w:val="bullet"/>
+      <w:lvlText w:val="o"/>
+      <w:lvlJc w:val="left"/>
+      <w:pPr>
+        <w:ind w:left="5760" w:hanging="360"/>
+      </w:pPr>
+      <w:rPr>
+        <w:rFonts w:ascii="Courier New" w:hAnsi="Courier New" w:cs="Courier New" w:hint="default"/>
+      </w:rPr>
+    </w:lvl>
+    <w:lvl w:ilvl="8" w:tplc="04090005" w:tentative="1">
+      <w:start w:val="1"/>
+      <w:numFmt w:val="bullet"/>
+      <w:lvlText w:val=""/>
+      <w:lvlJc w:val="left"/>
+      <w:pPr>
+        <w:ind w:left="6480" w:hanging="360"/>
+      </w:pPr>
+      <w:rPr>
+        <w:rFonts w:ascii="Wingdings" w:hAnsi="Wingdings" w:hint="default"/>
+      </w:rPr>
+    </w:lvl>
+  </w:abstractNum>
+  <w:abstractNum w:abstractNumId="5" w15:restartNumberingAfterBreak="0">
+    <w:nsid w:val="50273D55"/>
+    <w:multiLevelType w:val="hybridMultilevel"/>
+    <w:tmpl w:val="FD8ECC2C"/>
+    <w:lvl w:ilvl="0" w:tplc="04090001">
+      <w:start w:val="1"/>
+      <w:numFmt w:val="bullet"/>
+      <w:lvlText w:val=""/>
+      <w:lvlJc w:val="left"/>
+      <w:pPr>
+        <w:ind w:left="720" w:hanging="360"/>
+      </w:pPr>
+      <w:rPr>
+        <w:rFonts w:ascii="Symbol" w:hAnsi="Symbol" w:hint="default"/>
+      </w:rPr>
+    </w:lvl>
+    <w:lvl w:ilvl="1" w:tplc="04090003" w:tentative="1">
+      <w:start w:val="1"/>
+      <w:numFmt w:val="bullet"/>
+      <w:lvlText w:val="o"/>
+      <w:lvlJc w:val="left"/>
+      <w:pPr>
+        <w:ind w:left="1440" w:hanging="360"/>
+      </w:pPr>
+      <w:rPr>
+        <w:rFonts w:ascii="Courier New" w:hAnsi="Courier New" w:cs="Courier New" w:hint="default"/>
+      </w:rPr>
+    </w:lvl>
+    <w:lvl w:ilvl="2" w:tplc="04090005" w:tentative="1">
+      <w:start w:val="1"/>
+      <w:numFmt w:val="bullet"/>
+      <w:lvlText w:val=""/>
+      <w:lvlJc w:val="left"/>
+      <w:pPr>
+        <w:ind w:left="2160" w:hanging="360"/>
+      </w:pPr>
+      <w:rPr>
+        <w:rFonts w:ascii="Wingdings" w:hAnsi="Wingdings" w:hint="default"/>
+      </w:rPr>
+    </w:lvl>
+    <w:lvl w:ilvl="3" w:tplc="04090001" w:tentative="1">
+      <w:start w:val="1"/>
+      <w:numFmt w:val="bullet"/>
+      <w:lvlText w:val=""/>
+      <w:lvlJc w:val="left"/>
+      <w:pPr>
+        <w:ind w:left="2880" w:hanging="360"/>
+      </w:pPr>
+      <w:rPr>
+        <w:rFonts w:ascii="Symbol" w:hAnsi="Symbol" w:hint="default"/>
+      </w:rPr>
+    </w:lvl>
+    <w:lvl w:ilvl="4" w:tplc="04090003" w:tentative="1">
+      <w:start w:val="1"/>
+      <w:numFmt w:val="bullet"/>
+      <w:lvlText w:val="o"/>
+      <w:lvlJc w:val="left"/>
+      <w:pPr>
+        <w:ind w:left="3600" w:hanging="360"/>
+      </w:pPr>
+      <w:rPr>
+        <w:rFonts w:ascii="Courier New" w:hAnsi="Courier New" w:cs="Courier New" w:hint="default"/>
+      </w:rPr>
+    </w:lvl>
+    <w:lvl w:ilvl="5" w:tplc="04090005" w:tentative="1">
+      <w:start w:val="1"/>
+      <w:numFmt w:val="bullet"/>
+      <w:lvlText w:val=""/>
+      <w:lvlJc w:val="left"/>
+      <w:pPr>
+        <w:ind w:left="4320" w:hanging="360"/>
+      </w:pPr>
+      <w:rPr>
+        <w:rFonts w:ascii="Wingdings" w:hAnsi="Wingdings" w:hint="default"/>
+      </w:rPr>
+    </w:lvl>
+    <w:lvl w:ilvl="6" w:tplc="04090001" w:tentative="1">
+      <w:start w:val="1"/>
+      <w:numFmt w:val="bullet"/>
+      <w:lvlText w:val=""/>
+      <w:lvlJc w:val="left"/>
+      <w:pPr>
+        <w:ind w:left="5040" w:hanging="360"/>
+      </w:pPr>
+      <w:rPr>
+        <w:rFonts w:ascii="Symbol" w:hAnsi="Symbol" w:hint="default"/>
+      </w:rPr>
+    </w:lvl>
+    <w:lvl w:ilvl="7" w:tplc="04090003" w:tentative="1">
+      <w:start w:val="1"/>
+      <w:numFmt w:val="bullet"/>
+      <w:lvlText w:val="o"/>
+      <w:lvlJc w:val="left"/>
+      <w:pPr>
+        <w:ind w:left="5760" w:hanging="360"/>
+      </w:pPr>
+      <w:rPr>
+        <w:rFonts w:ascii="Courier New" w:hAnsi="Courier New" w:cs="Courier New" w:hint="default"/>
+      </w:rPr>
+    </w:lvl>
+    <w:lvl w:ilvl="8" w:tplc="04090005" w:tentative="1">
+      <w:start w:val="1"/>
+      <w:numFmt w:val="bullet"/>
+      <w:lvlText w:val=""/>
+      <w:lvlJc w:val="left"/>
+      <w:pPr>
+        <w:ind w:left="6480" w:hanging="360"/>
+      </w:pPr>
+      <w:rPr>
+        <w:rFonts w:ascii="Wingdings" w:hAnsi="Wingdings" w:hint="default"/>
+      </w:rPr>
+    </w:lvl>
+  </w:abstractNum>
+  <w:abstractNum w:abstractNumId="6" w15:restartNumberingAfterBreak="0">
+    <w:nsid w:val="5F7858DF"/>
+    <w:multiLevelType w:val="hybridMultilevel"/>
+    <w:tmpl w:val="6CA80852"/>
+    <w:lvl w:ilvl="0" w:tplc="04090001">
+      <w:start w:val="1"/>
+      <w:numFmt w:val="bullet"/>
+      <w:lvlText w:val=""/>
+      <w:lvlJc w:val="left"/>
+      <w:pPr>
+        <w:ind w:left="720" w:hanging="360"/>
+      </w:pPr>
+      <w:rPr>
+        <w:rFonts w:ascii="Symbol" w:hAnsi="Symbol" w:hint="default"/>
+      </w:rPr>
+    </w:lvl>
+    <w:lvl w:ilvl="1" w:tplc="04090003" w:tentative="1">
+      <w:start w:val="1"/>
+      <w:numFmt w:val="bullet"/>
+      <w:lvlText w:val="o"/>
+      <w:lvlJc w:val="left"/>
+      <w:pPr>
+        <w:ind w:left="1440" w:hanging="360"/>
+      </w:pPr>
+      <w:rPr>
+        <w:rFonts w:ascii="Courier New" w:hAnsi="Courier New" w:cs="Courier New" w:hint="default"/>
+      </w:rPr>
+    </w:lvl>
+    <w:lvl w:ilvl="2" w:tplc="04090005" w:tentative="1">
+      <w:start w:val="1"/>
+      <w:numFmt w:val="bullet"/>
+      <w:lvlText w:val=""/>
+      <w:lvlJc w:val="left"/>
+      <w:pPr>
+        <w:ind w:left="2160" w:hanging="360"/>
+      </w:pPr>
+      <w:rPr>
+        <w:rFonts w:ascii="Wingdings" w:hAnsi="Wingdings" w:hint="default"/>
+      </w:rPr>
+    </w:lvl>
+    <w:lvl w:ilvl="3" w:tplc="04090001" w:tentative="1">
+      <w:start w:val="1"/>
+      <w:numFmt w:val="bullet"/>
+      <w:lvlText w:val=""/>
+      <w:lvlJc w:val="left"/>
+      <w:pPr>
+        <w:ind w:left="2880" w:hanging="360"/>
+      </w:pPr>
+      <w:rPr>
+        <w:rFonts w:ascii="Symbol" w:hAnsi="Symbol" w:hint="default"/>
+      </w:rPr>
+    </w:lvl>
+    <w:lvl w:ilvl="4" w:tplc="04090003" w:tentative="1">
+      <w:start w:val="1"/>
+      <w:numFmt w:val="bullet"/>
+      <w:lvlText w:val="o"/>
+      <w:lvlJc w:val="left"/>
+      <w:pPr>
+        <w:ind w:left="3600" w:hanging="360"/>
+      </w:pPr>
+      <w:rPr>
+        <w:rFonts w:ascii="Courier New" w:hAnsi="Courier New" w:cs="Courier New" w:hint="default"/>
+      </w:rPr>
+    </w:lvl>
+    <w:lvl w:ilvl="5" w:tplc="04090005" w:tentative="1">
+      <w:start w:val="1"/>
+      <w:numFmt w:val="bullet"/>
+      <w:lvlText w:val=""/>
+      <w:lvlJc w:val="left"/>
+      <w:pPr>
+        <w:ind w:left="4320" w:hanging="360"/>
+      </w:pPr>
+      <w:rPr>
+        <w:rFonts w:ascii="Wingdings" w:hAnsi="Wingdings" w:hint="default"/>
+      </w:rPr>
+    </w:lvl>
+    <w:lvl w:ilvl="6" w:tplc="04090001" w:tentative="1">
+      <w:start w:val="1"/>
+      <w:numFmt w:val="bullet"/>
+      <w:lvlText w:val=""/>
+      <w:lvlJc w:val="left"/>
+      <w:pPr>
+        <w:ind w:left="5040" w:hanging="360"/>
+      </w:pPr>
+      <w:rPr>
+        <w:rFonts w:ascii="Symbol" w:hAnsi="Symbol" w:hint="default"/>
+      </w:rPr>
+    </w:lvl>
+    <w:lvl w:ilvl="7" w:tplc="04090003" w:tentative="1">
+      <w:start w:val="1"/>
+      <w:numFmt w:val="bullet"/>
+      <w:lvlText w:val="o"/>
+      <w:lvlJc w:val="left"/>
+      <w:pPr>
+        <w:ind w:left="5760" w:hanging="360"/>
+      </w:pPr>
+      <w:rPr>
+        <w:rFonts w:ascii="Courier New" w:hAnsi="Courier New" w:cs="Courier New" w:hint="default"/>
+      </w:rPr>
+    </w:lvl>
+    <w:lvl w:ilvl="8" w:tplc="04090005" w:tentative="1">
+      <w:start w:val="1"/>
+      <w:numFmt w:val="bullet"/>
+      <w:lvlText w:val=""/>
+      <w:lvlJc w:val="left"/>
+      <w:pPr>
+        <w:ind w:left="6480" w:hanging="360"/>
+      </w:pPr>
+      <w:rPr>
+        <w:rFonts w:ascii="Wingdings" w:hAnsi="Wingdings" w:hint="default"/>
+      </w:rPr>
+    </w:lvl>
+  </w:abstractNum>
   <w:num w:numId="1" w16cid:durableId="787116613">
+    <w:abstractNumId w:val="2"/>
+  </w:num>
+  <w:num w:numId="2" w16cid:durableId="1072505978">
     <w:abstractNumId w:val="0"/>
+  </w:num>
+  <w:num w:numId="3" w16cid:durableId="1393578391">
+    <w:abstractNumId w:val="5"/>
+  </w:num>
+  <w:num w:numId="4" w16cid:durableId="586113655">
+    <w:abstractNumId w:val="4"/>
+  </w:num>
+  <w:num w:numId="5" w16cid:durableId="756563923">
+    <w:abstractNumId w:val="3"/>
+  </w:num>
+  <w:num w:numId="6" w16cid:durableId="345640178">
+    <w:abstractNumId w:val="6"/>
+  </w:num>
+  <w:num w:numId="7" w16cid:durableId="150756588">
+    <w:abstractNumId w:val="1"/>
   </w:num>
 </w:numbering>
 </file>
@@ -2096,21 +3850,6 @@
 </file>
 
 <file path=customXml/item1.xml><?xml version="1.0" encoding="utf-8"?>
-<p:properties xmlns:p="http://schemas.microsoft.com/office/2006/metadata/properties" xmlns:xsi="http://www.w3.org/2001/XMLSchema-instance" xmlns:pc="http://schemas.microsoft.com/office/infopath/2007/PartnerControls">
-  <documentManagement/>
-</p:properties>
-</file>
-
-<file path=customXml/item2.xml><?xml version="1.0" encoding="utf-8"?>
-<?mso-contentType ?>
-<FormTemplates xmlns="http://schemas.microsoft.com/sharepoint/v3/contenttype/forms">
-  <Display>DocumentLibraryForm</Display>
-  <Edit>DocumentLibraryForm</Edit>
-  <New>DocumentLibraryForm</New>
-</FormTemplates>
-</file>
-
-<file path=customXml/item3.xml><?xml version="1.0" encoding="utf-8"?>
 <ct:contentTypeSchema xmlns:ct="http://schemas.microsoft.com/office/2006/metadata/contentType" xmlns:ma="http://schemas.microsoft.com/office/2006/metadata/properties/metaAttributes" ct:_="" ma:_="" ma:contentTypeName="Document" ma:contentTypeID="0x010100E62932E7B1952644951A6491A27708CE" ma:contentTypeVersion="4" ma:contentTypeDescription="Create a new document." ma:contentTypeScope="" ma:versionID="cfa8fba329b1450bb0893d9df0d08a56">
   <xsd:schema xmlns:xsd="http://www.w3.org/2001/XMLSchema" xmlns:xs="http://www.w3.org/2001/XMLSchema" xmlns:p="http://schemas.microsoft.com/office/2006/metadata/properties" xmlns:ns3="b207de7f-1dc3-4550-ae7d-e0b2a339bc7a" targetNamespace="http://schemas.microsoft.com/office/2006/metadata/properties" ma:root="true" ma:fieldsID="1dd6e782a2ceed40f84c8bac1e02f734" ns3:_="">
     <xsd:import namespace="b207de7f-1dc3-4550-ae7d-e0b2a339bc7a"/>
@@ -2256,24 +3995,22 @@
 </ct:contentTypeSchema>
 </file>
 
-<file path=customXml/itemProps1.xml><?xml version="1.0" encoding="utf-8"?>
-<ds:datastoreItem xmlns:ds="http://schemas.openxmlformats.org/officeDocument/2006/customXml" ds:itemID="{89F95803-1FDE-400C-B8DD-E08F62F1DFAD}">
-  <ds:schemaRefs>
-    <ds:schemaRef ds:uri="http://schemas.microsoft.com/office/2006/metadata/properties"/>
-    <ds:schemaRef ds:uri="http://schemas.microsoft.com/office/infopath/2007/PartnerControls"/>
-  </ds:schemaRefs>
-</ds:datastoreItem>
+<file path=customXml/item2.xml><?xml version="1.0" encoding="utf-8"?>
+<?mso-contentType ?>
+<FormTemplates xmlns="http://schemas.microsoft.com/sharepoint/v3/contenttype/forms">
+  <Display>DocumentLibraryForm</Display>
+  <Edit>DocumentLibraryForm</Edit>
+  <New>DocumentLibraryForm</New>
+</FormTemplates>
 </file>
 
-<file path=customXml/itemProps2.xml><?xml version="1.0" encoding="utf-8"?>
-<ds:datastoreItem xmlns:ds="http://schemas.openxmlformats.org/officeDocument/2006/customXml" ds:itemID="{187285BD-C192-40C1-9771-5D34FDCAFEDF}">
-  <ds:schemaRefs>
-    <ds:schemaRef ds:uri="http://schemas.microsoft.com/sharepoint/v3/contenttype/forms"/>
-  </ds:schemaRefs>
-</ds:datastoreItem>
+<file path=customXml/item3.xml><?xml version="1.0" encoding="utf-8"?>
+<p:properties xmlns:p="http://schemas.microsoft.com/office/2006/metadata/properties" xmlns:xsi="http://www.w3.org/2001/XMLSchema-instance" xmlns:pc="http://schemas.microsoft.com/office/infopath/2007/PartnerControls">
+  <documentManagement/>
+</p:properties>
 </file>
 
-<file path=customXml/itemProps3.xml><?xml version="1.0" encoding="utf-8"?>
+<file path=customXml/itemProps1.xml><?xml version="1.0" encoding="utf-8"?>
 <ds:datastoreItem xmlns:ds="http://schemas.openxmlformats.org/officeDocument/2006/customXml" ds:itemID="{97FF0EDA-2F25-426A-A02D-F29F3CE4960A}">
   <ds:schemaRefs>
     <ds:schemaRef ds:uri="http://schemas.microsoft.com/office/2006/metadata/contentType"/>
@@ -2289,4 +4026,21 @@
     <ds:schemaRef ds:uri="http://schemas.microsoft.com/internal/obd"/>
   </ds:schemaRefs>
 </ds:datastoreItem>
+</file>
+
+<file path=customXml/itemProps2.xml><?xml version="1.0" encoding="utf-8"?>
+<ds:datastoreItem xmlns:ds="http://schemas.openxmlformats.org/officeDocument/2006/customXml" ds:itemID="{187285BD-C192-40C1-9771-5D34FDCAFEDF}">
+  <ds:schemaRefs>
+    <ds:schemaRef ds:uri="http://schemas.microsoft.com/sharepoint/v3/contenttype/forms"/>
+  </ds:schemaRefs>
+</ds:datastoreItem>
+</file>
+
+<file path=customXml/itemProps3.xml><?xml version="1.0" encoding="utf-8"?>
+<ds:datastoreItem xmlns:ds="http://schemas.openxmlformats.org/officeDocument/2006/customXml" ds:itemID="{89F95803-1FDE-400C-B8DD-E08F62F1DFAD}">
+  <ds:schemaRefs>
+    <ds:schemaRef ds:uri="http://schemas.microsoft.com/office/2006/metadata/properties"/>
+    <ds:schemaRef ds:uri="http://schemas.microsoft.com/office/infopath/2007/PartnerControls"/>
+  </ds:schemaRefs>
+</ds:datastoreItem>
 </file>
</xml_diff>